<commit_message>
updating code and documents associated with past blogs
</commit_message>
<xml_diff>
--- a/Blogs/docs/april-column-computational-geo.docx
+++ b/Blogs/docs/april-column-computational-geo.docx
@@ -1,6 +1,6 @@
 
 <file path=word/document.xml><?xml version="1.0" encoding="utf-8"?>
-<w:document xmlns:ve="http://schemas.openxmlformats.org/markup-compatibility/2006" xmlns:o="urn:schemas-microsoft-com:office:office" xmlns:r="http://schemas.openxmlformats.org/officeDocument/2006/relationships" xmlns:m="http://schemas.openxmlformats.org/officeDocument/2006/math" xmlns:v="urn:schemas-microsoft-com:vml" xmlns:wp="http://schemas.openxmlformats.org/drawingml/2006/wordprocessingDrawing" xmlns:w10="urn:schemas-microsoft-com:office:word" xmlns:w="http://schemas.openxmlformats.org/wordprocessingml/2006/main" xmlns:wne="http://schemas.microsoft.com/office/word/2006/wordml">
+<w:document xmlns:wpc="http://schemas.microsoft.com/office/word/2010/wordprocessingCanvas" xmlns:mc="http://schemas.openxmlformats.org/markup-compatibility/2006" xmlns:o="urn:schemas-microsoft-com:office:office" xmlns:r="http://schemas.openxmlformats.org/officeDocument/2006/relationships" xmlns:m="http://schemas.openxmlformats.org/officeDocument/2006/math" xmlns:v="urn:schemas-microsoft-com:vml" xmlns:wp14="http://schemas.microsoft.com/office/word/2010/wordprocessingDrawing" xmlns:wp="http://schemas.openxmlformats.org/drawingml/2006/wordprocessingDrawing" xmlns:w10="urn:schemas-microsoft-com:office:word" xmlns:w="http://schemas.openxmlformats.org/wordprocessingml/2006/main" xmlns:w14="http://schemas.microsoft.com/office/word/2010/wordml" xmlns:wpg="http://schemas.microsoft.com/office/word/2010/wordprocessingGroup" xmlns:wpi="http://schemas.microsoft.com/office/word/2010/wordprocessingInk" xmlns:wne="http://schemas.microsoft.com/office/word/2006/wordml" xmlns:wps="http://schemas.microsoft.com/office/word/2010/wordprocessingShape" mc:Ignorable="w14 wp14">
   <w:background w:color="FFFFFF"/>
   <w:body>
     <w:p>
@@ -20,18 +20,35 @@
           <w:szCs w:val="22"/>
         </w:rPr>
       </w:pPr>
-      <w:hyperlink w:anchor="content" w:tooltip="skip navigation" w:history="1">
-        <w:r>
-          <w:rPr>
-            <w:rStyle w:val="Hyperlink"/>
-            <w:rFonts w:ascii="Verdana" w:eastAsia="Times New Roman" w:hAnsi="Verdana" w:cs="Arial"/>
-            <w:vanish/>
-            <w:sz w:val="22"/>
-            <w:szCs w:val="22"/>
-          </w:rPr>
-          <w:t>Skip navigation</w:t>
-        </w:r>
-      </w:hyperlink>
+      <w:r>
+        <w:fldChar w:fldCharType="begin"/>
+      </w:r>
+      <w:r>
+        <w:instrText xml:space="preserve"> HYPERLINK \l "content" \o "skip navigation" </w:instrText>
+      </w:r>
+      <w:r>
+        <w:fldChar w:fldCharType="separate"/>
+      </w:r>
+      <w:r>
+        <w:rPr>
+          <w:rStyle w:val="Hyperlink"/>
+          <w:rFonts w:ascii="Verdana" w:eastAsia="Times New Roman" w:hAnsi="Verdana" w:cs="Arial"/>
+          <w:vanish/>
+          <w:sz w:val="22"/>
+          <w:szCs w:val="22"/>
+        </w:rPr>
+        <w:t>Skip navigation</w:t>
+      </w:r>
+      <w:r>
+        <w:rPr>
+          <w:rStyle w:val="Hyperlink"/>
+          <w:rFonts w:ascii="Verdana" w:eastAsia="Times New Roman" w:hAnsi="Verdana" w:cs="Arial"/>
+          <w:vanish/>
+          <w:sz w:val="22"/>
+          <w:szCs w:val="22"/>
+        </w:rPr>
+        <w:fldChar w:fldCharType="end"/>
+      </w:r>
     </w:p>
     <w:p>
       <w:pPr>
@@ -93,7 +110,7 @@
     <w:p>
       <w:pPr>
         <w:shd w:val="clear" w:color="auto" w:fill="FFFFFF"/>
-        <w:divId w:val="867715332"/>
+        <w:divId w:val="796991661"/>
         <w:rPr>
           <w:rFonts w:ascii="Verdana" w:eastAsia="Times New Roman" w:hAnsi="Verdana" w:cs="Arial"/>
           <w:color w:val="333333"/>
@@ -110,7 +127,7 @@
         </w:rPr>
         <w:t xml:space="preserve">By </w:t>
       </w:r>
-      <w:hyperlink r:id="rId5" w:history="1">
+      <w:hyperlink r:id="rId6" w:history="1">
         <w:r>
           <w:rPr>
             <w:rStyle w:val="Hyperlink"/>
@@ -133,24 +150,14 @@
       </w:r>
       <w:r>
         <w:rPr>
-          <w:rStyle w:val="separator"/>
           <w:rFonts w:ascii="Verdana" w:eastAsia="Times New Roman" w:hAnsi="Verdana" w:cs="Arial"/>
           <w:color w:val="333333"/>
           <w:sz w:val="18"/>
           <w:szCs w:val="18"/>
         </w:rPr>
-        <w:t>|</w:t>
-      </w:r>
-      <w:r>
-        <w:rPr>
-          <w:rFonts w:ascii="Verdana" w:eastAsia="Times New Roman" w:hAnsi="Verdana" w:cs="Arial"/>
-          <w:color w:val="333333"/>
-          <w:sz w:val="18"/>
-          <w:szCs w:val="18"/>
-        </w:rPr>
-        <w:t xml:space="preserve"> </w:t>
-      </w:r>
-      <w:hyperlink r:id="rId6" w:anchor="comments" w:history="1">
+        <w:t>(</w:t>
+      </w:r>
+      <w:hyperlink r:id="rId7" w:history="1">
         <w:r>
           <w:rPr>
             <w:rStyle w:val="Hyperlink"/>
@@ -158,14 +165,41 @@
             <w:sz w:val="18"/>
             <w:szCs w:val="18"/>
           </w:rPr>
-          <w:t>Comments: 0</w:t>
+          <w:t>1ed</w:t>
         </w:r>
       </w:hyperlink>
+      <w:r>
+        <w:rPr>
+          <w:rFonts w:ascii="Verdana" w:eastAsia="Times New Roman" w:hAnsi="Verdana" w:cs="Arial"/>
+          <w:color w:val="333333"/>
+          <w:sz w:val="18"/>
+          <w:szCs w:val="18"/>
+        </w:rPr>
+        <w:t xml:space="preserve">) </w:t>
+      </w:r>
+      <w:r>
+        <w:rPr>
+          <w:rStyle w:val="separator"/>
+          <w:rFonts w:ascii="Verdana" w:eastAsia="Times New Roman" w:hAnsi="Verdana" w:cs="Arial"/>
+          <w:color w:val="333333"/>
+          <w:sz w:val="18"/>
+          <w:szCs w:val="18"/>
+        </w:rPr>
+        <w:t>|</w:t>
+      </w:r>
+      <w:r>
+        <w:rPr>
+          <w:rFonts w:ascii="Verdana" w:eastAsia="Times New Roman" w:hAnsi="Verdana" w:cs="Arial"/>
+          <w:color w:val="333333"/>
+          <w:sz w:val="18"/>
+          <w:szCs w:val="18"/>
+        </w:rPr>
+        <w:t xml:space="preserve"> Revised January 3, 2016 (2ed)</w:t>
+      </w:r>
     </w:p>
     <w:p>
       <w:pPr>
         <w:shd w:val="clear" w:color="auto" w:fill="FFFFFF"/>
-        <w:spacing w:before="201" w:after="201" w:line="234" w:lineRule="atLeast"/>
         <w:divId w:val="796991661"/>
         <w:rPr>
           <w:rFonts w:ascii="Verdana" w:hAnsi="Verdana" w:cs="Arial"/>
@@ -174,6 +208,18 @@
           <w:szCs w:val="18"/>
         </w:rPr>
       </w:pPr>
+    </w:p>
+    <w:p>
+      <w:pPr>
+        <w:shd w:val="clear" w:color="auto" w:fill="FFFFFF"/>
+        <w:divId w:val="796991661"/>
+        <w:rPr>
+          <w:rFonts w:ascii="Verdana" w:hAnsi="Verdana" w:cs="Arial"/>
+          <w:color w:val="333333"/>
+          <w:sz w:val="18"/>
+          <w:szCs w:val="18"/>
+        </w:rPr>
+      </w:pPr>
       <w:r>
         <w:rPr>
           <w:rFonts w:ascii="Verdana" w:hAnsi="Verdana" w:cs="Arial"/>
@@ -183,7 +229,7 @@
         </w:rPr>
         <w:t xml:space="preserve">This is the sixth of a series of monthly columns in the blog associated with the </w:t>
       </w:r>
-      <w:hyperlink r:id="rId7" w:history="1">
+      <w:hyperlink r:id="rId8" w:history="1">
         <w:r>
           <w:rPr>
             <w:rFonts w:ascii="Verdana" w:hAnsi="Verdana" w:cs="Arial"/>
@@ -199,13 +245,24 @@
       <w:r>
         <w:rPr>
           <w:rFonts w:ascii="Verdana" w:hAnsi="Verdana" w:cs="Arial"/>
+          <w:b/>
+          <w:bCs/>
+          <w:color w:val="0000FF"/>
+          <w:sz w:val="18"/>
+          <w:szCs w:val="18"/>
+        </w:rPr>
+        <w:t>, 1ed</w:t>
+      </w:r>
+      <w:r>
+        <w:rPr>
+          <w:rFonts w:ascii="Verdana" w:hAnsi="Verdana" w:cs="Arial"/>
           <w:color w:val="333333"/>
           <w:sz w:val="18"/>
           <w:szCs w:val="18"/>
         </w:rPr>
         <w:t xml:space="preserve"> book, published October 2008 by </w:t>
       </w:r>
-      <w:hyperlink r:id="rId8" w:history="1">
+      <w:hyperlink r:id="rId9" w:history="1">
         <w:r>
           <w:rPr>
             <w:rFonts w:ascii="Verdana" w:hAnsi="Verdana" w:cs="Arial"/>
@@ -231,7 +288,7 @@
           <w:szCs w:val="18"/>
         </w:rPr>
       </w:pPr>
-      <w:hyperlink r:id="rId9" w:history="1">
+      <w:hyperlink r:id="rId10" w:history="1">
         <w:r>
           <w:rPr>
             <w:rFonts w:ascii="Verdana" w:hAnsi="Verdana" w:cs="Arial"/>
@@ -300,7 +357,27 @@
           <w:sz w:val="18"/>
           <w:szCs w:val="18"/>
         </w:rPr>
-        <w:t>An O(n</w:t>
+        <w:t xml:space="preserve">An </w:t>
+      </w:r>
+      <w:proofErr w:type="gramStart"/>
+      <w:r>
+        <w:rPr>
+          <w:rFonts w:ascii="Verdana" w:eastAsia="Times New Roman" w:hAnsi="Verdana" w:cs="Arial"/>
+          <w:color w:val="333333"/>
+          <w:sz w:val="18"/>
+          <w:szCs w:val="18"/>
+        </w:rPr>
+        <w:t>O(</w:t>
+      </w:r>
+      <w:proofErr w:type="gramEnd"/>
+      <w:r>
+        <w:rPr>
+          <w:rFonts w:ascii="Verdana" w:eastAsia="Times New Roman" w:hAnsi="Verdana" w:cs="Arial"/>
+          <w:color w:val="333333"/>
+          <w:sz w:val="18"/>
+          <w:szCs w:val="18"/>
+        </w:rPr>
+        <w:t>n</w:t>
       </w:r>
       <w:r>
         <w:rPr>
@@ -341,6 +418,7 @@
         </w:rPr>
         <w:t xml:space="preserve"> algorithm exists. We show a </w:t>
       </w:r>
+      <w:proofErr w:type="spellStart"/>
       <w:r>
         <w:rPr>
           <w:rFonts w:ascii="Verdana" w:eastAsia="Times New Roman" w:hAnsi="Verdana" w:cs="Arial"/>
@@ -351,6 +429,7 @@
         </w:rPr>
         <w:t>LineSweep</w:t>
       </w:r>
+      <w:proofErr w:type="spellEnd"/>
       <w:r>
         <w:rPr>
           <w:rFonts w:ascii="Verdana" w:eastAsia="Times New Roman" w:hAnsi="Verdana" w:cs="Arial"/>
@@ -409,6 +488,7 @@
         </w:rPr>
         <w:t xml:space="preserve"> will </w:t>
       </w:r>
+      <w:proofErr w:type="spellStart"/>
       <w:r>
         <w:rPr>
           <w:rFonts w:ascii="Verdana" w:eastAsia="Times New Roman" w:hAnsi="Verdana" w:cs="Arial"/>
@@ -419,6 +499,7 @@
         </w:rPr>
         <w:t>LineSweep</w:t>
       </w:r>
+      <w:proofErr w:type="spellEnd"/>
       <w:r>
         <w:rPr>
           <w:rFonts w:ascii="Verdana" w:eastAsia="Times New Roman" w:hAnsi="Verdana" w:cs="Arial"/>
@@ -495,6 +576,7 @@
         </w:rPr>
         <w:t xml:space="preserve"> and </w:t>
       </w:r>
+      <w:proofErr w:type="spellStart"/>
       <w:r>
         <w:rPr>
           <w:rFonts w:ascii="Verdana" w:eastAsia="Times New Roman" w:hAnsi="Verdana" w:cs="Arial"/>
@@ -505,6 +587,7 @@
         </w:rPr>
         <w:t>LineSweep</w:t>
       </w:r>
+      <w:proofErr w:type="spellEnd"/>
       <w:r>
         <w:rPr>
           <w:rFonts w:ascii="Verdana" w:eastAsia="Times New Roman" w:hAnsi="Verdana" w:cs="Arial"/>
@@ -582,7 +665,18 @@
           <w:sz w:val="18"/>
           <w:szCs w:val="18"/>
         </w:rPr>
-        <w:t>Download April Code Samples</w:t>
+        <w:t>View</w:t>
+      </w:r>
+      <w:r>
+        <w:rPr>
+          <w:rFonts w:ascii="Verdana" w:hAnsi="Verdana" w:cs="Arial"/>
+          <w:b/>
+          <w:bCs/>
+          <w:color w:val="333333"/>
+          <w:sz w:val="18"/>
+          <w:szCs w:val="18"/>
+        </w:rPr>
+        <w:t xml:space="preserve"> April Code Samples</w:t>
       </w:r>
     </w:p>
     <w:p>
@@ -604,39 +698,37 @@
           <w:sz w:val="18"/>
           <w:szCs w:val="18"/>
         </w:rPr>
-        <w:t xml:space="preserve">You can download the code samples described in this column from the </w:t>
-      </w:r>
-      <w:r>
-        <w:rPr>
-          <w:rFonts w:ascii="Verdana" w:hAnsi="Verdana" w:cs="Arial"/>
-          <w:i/>
-          <w:iCs/>
-          <w:color w:val="333333"/>
-          <w:sz w:val="18"/>
-          <w:szCs w:val="18"/>
-        </w:rPr>
-        <w:t>code.zip</w:t>
-      </w:r>
-      <w:r>
-        <w:rPr>
-          <w:rFonts w:ascii="Verdana" w:hAnsi="Verdana" w:cs="Arial"/>
-          <w:color w:val="333333"/>
-          <w:sz w:val="18"/>
-          <w:szCs w:val="18"/>
-        </w:rPr>
-        <w:t xml:space="preserve"> file found at </w:t>
-      </w:r>
-      <w:hyperlink r:id="rId10" w:history="1">
+        <w:t xml:space="preserve">The code samples are found on the </w:t>
+      </w:r>
+      <w:proofErr w:type="spellStart"/>
+      <w:r>
+        <w:rPr>
+          <w:rFonts w:ascii="Verdana" w:hAnsi="Verdana" w:cs="Arial"/>
+          <w:color w:val="333333"/>
+          <w:sz w:val="18"/>
+          <w:szCs w:val="18"/>
+        </w:rPr>
+        <w:t>github</w:t>
+      </w:r>
+      <w:proofErr w:type="spellEnd"/>
+      <w:r>
+        <w:rPr>
+          <w:rFonts w:ascii="Verdana" w:hAnsi="Verdana" w:cs="Arial"/>
+          <w:color w:val="333333"/>
+          <w:sz w:val="18"/>
+          <w:szCs w:val="18"/>
+        </w:rPr>
+        <w:t xml:space="preserve"> repository (</w:t>
+      </w:r>
+      <w:hyperlink r:id="rId11" w:history="1">
         <w:r>
           <w:rPr>
+            <w:rStyle w:val="Hyperlink"/>
             <w:rFonts w:ascii="Verdana" w:hAnsi="Verdana" w:cs="Arial"/>
-            <w:b/>
-            <w:bCs/>
-            <w:color w:val="0000FF"/>
             <w:sz w:val="18"/>
             <w:szCs w:val="18"/>
           </w:rPr>
-          <w:t>code.zip</w:t>
+          <w:t>https://github.com/heineman/algorithms-nutshell-2ed.git</w:t>
         </w:r>
       </w:hyperlink>
       <w:r>
@@ -646,71 +738,7 @@
           <w:sz w:val="18"/>
           <w:szCs w:val="18"/>
         </w:rPr>
-        <w:t xml:space="preserve"> (83,495 bytes). The following examples were tested on a standard Windows desktop computer running </w:t>
-      </w:r>
-      <w:hyperlink r:id="rId11" w:history="1">
-        <w:r>
-          <w:rPr>
-            <w:rFonts w:ascii="Verdana" w:hAnsi="Verdana" w:cs="Arial"/>
-            <w:b/>
-            <w:bCs/>
-            <w:color w:val="0000FF"/>
-            <w:sz w:val="18"/>
-            <w:szCs w:val="18"/>
-          </w:rPr>
-          <w:t>Eclipse Version 3.4.1</w:t>
-        </w:r>
-      </w:hyperlink>
-      <w:r>
-        <w:rPr>
-          <w:rFonts w:ascii="Verdana" w:hAnsi="Verdana" w:cs="Arial"/>
-          <w:color w:val="333333"/>
-          <w:sz w:val="18"/>
-          <w:szCs w:val="18"/>
-        </w:rPr>
-        <w:t xml:space="preserve">. The </w:t>
-      </w:r>
-      <w:hyperlink r:id="rId12" w:history="1">
-        <w:r>
-          <w:rPr>
-            <w:rFonts w:ascii="Verdana" w:hAnsi="Verdana" w:cs="Arial"/>
-            <w:b/>
-            <w:bCs/>
-            <w:color w:val="0000FF"/>
-            <w:sz w:val="18"/>
-            <w:szCs w:val="18"/>
-          </w:rPr>
-          <w:t>JDK version</w:t>
-        </w:r>
-      </w:hyperlink>
-      <w:r>
-        <w:rPr>
-          <w:rFonts w:ascii="Verdana" w:hAnsi="Verdana" w:cs="Arial"/>
-          <w:color w:val="333333"/>
-          <w:sz w:val="18"/>
-          <w:szCs w:val="18"/>
-        </w:rPr>
-        <w:t xml:space="preserve"> is 1.6.0_13. In fact, the </w:t>
-      </w:r>
-      <w:r>
-        <w:rPr>
-          <w:rFonts w:ascii="Verdana" w:hAnsi="Verdana" w:cs="Arial"/>
-          <w:i/>
-          <w:iCs/>
-          <w:color w:val="333333"/>
-          <w:sz w:val="18"/>
-          <w:szCs w:val="18"/>
-        </w:rPr>
-        <w:t>code.zip</w:t>
-      </w:r>
-      <w:r>
-        <w:rPr>
-          <w:rFonts w:ascii="Verdana" w:hAnsi="Verdana" w:cs="Arial"/>
-          <w:color w:val="333333"/>
-          <w:sz w:val="18"/>
-          <w:szCs w:val="18"/>
-        </w:rPr>
-        <w:t xml:space="preserve"> file is actually an exported Eclipse project, which means you will be able to easily load this month's code into your Eclipse workspace. Should you choose to compile and execute these examples outside of Eclipse, simply ensure that your CLASSPATH variable is properly configured to use the compiled sources of the ADK.</w:t>
+        <w:t xml:space="preserve">) in the Blogs/ project. </w:t>
       </w:r>
     </w:p>
     <w:p>
@@ -725,15 +753,6 @@
           <w:szCs w:val="18"/>
         </w:rPr>
       </w:pPr>
-      <w:r>
-        <w:rPr>
-          <w:rFonts w:ascii="Verdana" w:hAnsi="Verdana" w:cs="Arial"/>
-          <w:color w:val="333333"/>
-          <w:sz w:val="18"/>
-          <w:szCs w:val="18"/>
-        </w:rPr>
-        <w:t>To bring this month's code into Eclipse, simply unzip the code.zip file found at code.zip. Once you have unzipped the files, in Eclipse choose to create a New Java Project. For the "Project name" enter "April 2009". Then choose the "Create project from existing source" radio button and browse to the location where you unzip'd the code.zip file. Make sure you select the directory named "April_2009". Then click Finish. If you have already imported the JavaCode project from the ADK into this Eclipse workspace, then the code should compile cleanly; if you have not, then you will need to tell this Eclipse project about the location of the compiled Jar file for the ADK in which the implemented algorithms can be found.</w:t>
-      </w:r>
     </w:p>
     <w:p>
       <w:pPr>
@@ -771,7 +790,7 @@
                     <pic:cNvPicPr/>
                   </pic:nvPicPr>
                   <pic:blipFill>
-                    <a:blip r:embed="rId13" cstate="print"/>
+                    <a:blip r:embed="rId12" cstate="print"/>
                     <a:stretch>
                       <a:fillRect/>
                     </a:stretch>
@@ -975,8 +994,19 @@
           <w:sz w:val="18"/>
           <w:szCs w:val="18"/>
         </w:rPr>
-        <w:t xml:space="preserve"> algorithm doesn't take any advantage of the placement of the lines and thus will repeatedly compare lines that clearly have no chance of intersecting. Is this wasted effort a big deal? Well, given a problem that is 1,000-times larger, you must perform 499,500 times as much effort. Such an algorithm can be classified as O(</w:t>
-      </w:r>
+        <w:t xml:space="preserve"> algorithm doesn't take any advantage of the placement of the lines and thus will repeatedly compare lines that clearly have no chance of intersecting. Is this wasted effort a big deal? Well, given a problem that is 1,000-times larger, you must perform 499,500 times as much effort. Such an algorithm can be classified as </w:t>
+      </w:r>
+      <w:proofErr w:type="gramStart"/>
+      <w:r>
+        <w:rPr>
+          <w:rFonts w:ascii="Verdana" w:hAnsi="Verdana" w:cs="Arial"/>
+          <w:color w:val="333333"/>
+          <w:sz w:val="18"/>
+          <w:szCs w:val="18"/>
+        </w:rPr>
+        <w:t>O(</w:t>
+      </w:r>
+      <w:proofErr w:type="gramEnd"/>
       <w:r>
         <w:rPr>
           <w:rStyle w:val="Emphasis"/>
@@ -1078,7 +1108,7 @@
         </w:rPr>
         <w:t xml:space="preserve">The problem for intersecting line segments is that there doesn't seem to be an obvious way to decompose the problem into smaller problems as we have shown in past columns for </w:t>
       </w:r>
-      <w:hyperlink r:id="rId14" w:history="1">
+      <w:hyperlink r:id="rId13" w:history="1">
         <w:r>
           <w:rPr>
             <w:rFonts w:ascii="Verdana" w:hAnsi="Verdana" w:cs="Arial"/>
@@ -1100,7 +1130,7 @@
         </w:rPr>
         <w:t xml:space="preserve"> and </w:t>
       </w:r>
-      <w:hyperlink r:id="rId15" w:history="1">
+      <w:hyperlink r:id="rId14" w:history="1">
         <w:r>
           <w:rPr>
             <w:rFonts w:ascii="Verdana" w:hAnsi="Verdana" w:cs="Arial"/>
@@ -1122,7 +1152,8 @@
         </w:rPr>
         <w:t xml:space="preserve">. A powerful technique developed by </w:t>
       </w:r>
-      <w:hyperlink r:id="rId16" w:history="1">
+      <w:hyperlink r:id="rId15" w:history="1">
+        <w:proofErr w:type="spellStart"/>
         <w:r>
           <w:rPr>
             <w:rFonts w:ascii="Verdana" w:hAnsi="Verdana" w:cs="Arial"/>
@@ -1132,8 +1163,33 @@
             <w:sz w:val="18"/>
             <w:szCs w:val="18"/>
           </w:rPr>
-          <w:t>Shamos and Hoey</w:t>
+          <w:t>Shamos</w:t>
         </w:r>
+        <w:proofErr w:type="spellEnd"/>
+        <w:r>
+          <w:rPr>
+            <w:rFonts w:ascii="Verdana" w:hAnsi="Verdana" w:cs="Arial"/>
+            <w:b/>
+            <w:bCs/>
+            <w:color w:val="0000FF"/>
+            <w:sz w:val="18"/>
+            <w:szCs w:val="18"/>
+          </w:rPr>
+          <w:t xml:space="preserve"> and </w:t>
+        </w:r>
+        <w:proofErr w:type="spellStart"/>
+        <w:r>
+          <w:rPr>
+            <w:rFonts w:ascii="Verdana" w:hAnsi="Verdana" w:cs="Arial"/>
+            <w:b/>
+            <w:bCs/>
+            <w:color w:val="0000FF"/>
+            <w:sz w:val="18"/>
+            <w:szCs w:val="18"/>
+          </w:rPr>
+          <w:t>Hoey</w:t>
+        </w:r>
+        <w:proofErr w:type="spellEnd"/>
       </w:hyperlink>
       <w:r>
         <w:rPr>
@@ -1161,8 +1217,19 @@
           <w:sz w:val="18"/>
           <w:szCs w:val="18"/>
         </w:rPr>
-        <w:t xml:space="preserve"> intersections in O(</w:t>
-      </w:r>
+        <w:t xml:space="preserve"> intersections in </w:t>
+      </w:r>
+      <w:proofErr w:type="gramStart"/>
+      <w:r>
+        <w:rPr>
+          <w:rFonts w:ascii="Verdana" w:hAnsi="Verdana" w:cs="Arial"/>
+          <w:color w:val="333333"/>
+          <w:sz w:val="18"/>
+          <w:szCs w:val="18"/>
+        </w:rPr>
+        <w:t>O(</w:t>
+      </w:r>
+      <w:proofErr w:type="gramEnd"/>
       <w:r>
         <w:rPr>
           <w:rStyle w:val="Emphasis"/>
@@ -1171,7 +1238,29 @@
           <w:sz w:val="18"/>
           <w:szCs w:val="18"/>
         </w:rPr>
-        <w:t>(n+k) * log n)</w:t>
+        <w:t>(</w:t>
+      </w:r>
+      <w:proofErr w:type="spellStart"/>
+      <w:r>
+        <w:rPr>
+          <w:rStyle w:val="Emphasis"/>
+          <w:rFonts w:ascii="Verdana" w:hAnsi="Verdana" w:cs="Arial"/>
+          <w:color w:val="333333"/>
+          <w:sz w:val="18"/>
+          <w:szCs w:val="18"/>
+        </w:rPr>
+        <w:t>n+k</w:t>
+      </w:r>
+      <w:proofErr w:type="spellEnd"/>
+      <w:r>
+        <w:rPr>
+          <w:rStyle w:val="Emphasis"/>
+          <w:rFonts w:ascii="Verdana" w:hAnsi="Verdana" w:cs="Arial"/>
+          <w:color w:val="333333"/>
+          <w:sz w:val="18"/>
+          <w:szCs w:val="18"/>
+        </w:rPr>
+        <w:t>) * log n)</w:t>
       </w:r>
       <w:r>
         <w:rPr>
@@ -1182,7 +1271,7 @@
         </w:rPr>
         <w:t xml:space="preserve">). In this column we sketch the details of the implementation which can be found in the </w:t>
       </w:r>
-      <w:hyperlink r:id="rId17" w:history="1">
+      <w:hyperlink r:id="rId16" w:history="1">
         <w:r>
           <w:rPr>
             <w:rFonts w:ascii="Verdana" w:hAnsi="Verdana" w:cs="Arial"/>
@@ -1224,6 +1313,7 @@
         </w:rPr>
         <w:t xml:space="preserve"> algorithm and </w:t>
       </w:r>
+      <w:proofErr w:type="spellStart"/>
       <w:r>
         <w:rPr>
           <w:rFonts w:ascii="Verdana" w:hAnsi="Verdana" w:cs="Arial"/>
@@ -1234,6 +1324,7 @@
         </w:rPr>
         <w:t>LineSweep</w:t>
       </w:r>
+      <w:proofErr w:type="spellEnd"/>
       <w:r>
         <w:rPr>
           <w:rFonts w:ascii="Verdana" w:hAnsi="Verdana" w:cs="Arial"/>
@@ -1258,6 +1349,7 @@
       </w:pPr>
       <w:bookmarkStart w:id="2" w:name="LS"/>
       <w:bookmarkEnd w:id="2"/>
+      <w:proofErr w:type="spellStart"/>
       <w:r>
         <w:rPr>
           <w:rFonts w:ascii="Verdana" w:hAnsi="Verdana" w:cs="Arial"/>
@@ -1267,7 +1359,19 @@
           <w:sz w:val="18"/>
           <w:szCs w:val="18"/>
         </w:rPr>
-        <w:t>LineSweep algorithm</w:t>
+        <w:t>LineSweep</w:t>
+      </w:r>
+      <w:proofErr w:type="spellEnd"/>
+      <w:r>
+        <w:rPr>
+          <w:rFonts w:ascii="Verdana" w:hAnsi="Verdana" w:cs="Arial"/>
+          <w:b/>
+          <w:bCs/>
+          <w:color w:val="333333"/>
+          <w:sz w:val="18"/>
+          <w:szCs w:val="18"/>
+        </w:rPr>
+        <w:t xml:space="preserve"> algorithm</w:t>
       </w:r>
     </w:p>
     <w:p>
@@ -1291,6 +1395,7 @@
         </w:rPr>
         <w:t xml:space="preserve">To describe the </w:t>
       </w:r>
+      <w:proofErr w:type="spellStart"/>
       <w:r>
         <w:rPr>
           <w:rFonts w:ascii="Verdana" w:hAnsi="Verdana" w:cs="Arial"/>
@@ -1301,6 +1406,7 @@
         </w:rPr>
         <w:t>LineSweep</w:t>
       </w:r>
+      <w:proofErr w:type="spellEnd"/>
       <w:r>
         <w:rPr>
           <w:rFonts w:ascii="Verdana" w:hAnsi="Verdana" w:cs="Arial"/>
@@ -1367,7 +1473,7 @@
                     <pic:cNvPicPr/>
                   </pic:nvPicPr>
                   <pic:blipFill>
-                    <a:blip r:embed="rId18" cstate="print"/>
+                    <a:blip r:embed="rId17" cstate="print"/>
                     <a:stretch>
                       <a:fillRect/>
                     </a:stretch>
@@ -1526,7 +1632,7 @@
                     <pic:cNvPicPr/>
                   </pic:nvPicPr>
                   <pic:blipFill>
-                    <a:blip r:embed="rId19" cstate="print"/>
+                    <a:blip r:embed="rId18" cstate="print"/>
                     <a:stretch>
                       <a:fillRect/>
                     </a:stretch>
@@ -1555,6 +1661,7 @@
         </w:rPr>
         <w:br/>
       </w:r>
+      <w:proofErr w:type="gramStart"/>
       <w:r>
         <w:rPr>
           <w:rFonts w:ascii="Verdana" w:hAnsi="Verdana" w:cs="Arial"/>
@@ -1575,6 +1682,7 @@
         </w:rPr>
         <w:t xml:space="preserve"> Initial state of event queue.</w:t>
       </w:r>
+      <w:proofErr w:type="gramEnd"/>
     </w:p>
     <w:p>
       <w:pPr>
@@ -1695,6 +1803,7 @@
         </w:rPr>
         <w:t xml:space="preserve">The </w:t>
       </w:r>
+      <w:proofErr w:type="spellStart"/>
       <w:r>
         <w:rPr>
           <w:rFonts w:ascii="Verdana" w:hAnsi="Verdana" w:cs="Arial"/>
@@ -1705,6 +1814,7 @@
         </w:rPr>
         <w:t>LineSweep</w:t>
       </w:r>
+      <w:proofErr w:type="spellEnd"/>
       <w:r>
         <w:rPr>
           <w:rFonts w:ascii="Verdana" w:hAnsi="Verdana" w:cs="Arial"/>
@@ -1790,7 +1900,7 @@
                     <pic:cNvPicPr/>
                   </pic:nvPicPr>
                   <pic:blipFill>
-                    <a:blip r:embed="rId20" cstate="print"/>
+                    <a:blip r:embed="rId19" cstate="print"/>
                     <a:stretch>
                       <a:fillRect/>
                     </a:stretch>
@@ -2186,7 +2296,27 @@
           <w:sz w:val="18"/>
           <w:szCs w:val="18"/>
         </w:rPr>
-        <w:t>. Using this strategy, only neighboring line segments are ever inspected for intersections.</w:t>
+        <w:t xml:space="preserve">. </w:t>
+      </w:r>
+      <w:proofErr w:type="gramStart"/>
+      <w:r>
+        <w:rPr>
+          <w:rFonts w:ascii="Verdana" w:hAnsi="Verdana" w:cs="Arial"/>
+          <w:color w:val="333333"/>
+          <w:sz w:val="18"/>
+          <w:szCs w:val="18"/>
+        </w:rPr>
+        <w:t>Using</w:t>
+      </w:r>
+      <w:proofErr w:type="gramEnd"/>
+      <w:r>
+        <w:rPr>
+          <w:rFonts w:ascii="Verdana" w:hAnsi="Verdana" w:cs="Arial"/>
+          <w:color w:val="333333"/>
+          <w:sz w:val="18"/>
+          <w:szCs w:val="18"/>
+        </w:rPr>
+        <w:t xml:space="preserve"> this strategy, only neighboring line segments are ever inspected for intersections.</w:t>
       </w:r>
     </w:p>
     <w:p>
@@ -2210,6 +2340,7 @@
         </w:rPr>
         <w:t xml:space="preserve">When an intersection point </w:t>
       </w:r>
+      <w:proofErr w:type="spellStart"/>
       <w:r>
         <w:rPr>
           <w:rStyle w:val="Emphasis"/>
@@ -2220,6 +2351,7 @@
         </w:rPr>
         <w:t>ip</w:t>
       </w:r>
+      <w:proofErr w:type="spellEnd"/>
       <w:r>
         <w:rPr>
           <w:rFonts w:ascii="Verdana" w:hAnsi="Verdana" w:cs="Arial"/>
@@ -2229,6 +2361,7 @@
         </w:rPr>
         <w:t xml:space="preserve"> below the sweep line is detected between two line segments, the point </w:t>
       </w:r>
+      <w:proofErr w:type="spellStart"/>
       <w:r>
         <w:rPr>
           <w:rStyle w:val="Emphasis"/>
@@ -2239,6 +2372,7 @@
         </w:rPr>
         <w:t>ip</w:t>
       </w:r>
+      <w:proofErr w:type="spellEnd"/>
       <w:r>
         <w:rPr>
           <w:rFonts w:ascii="Verdana" w:hAnsi="Verdana" w:cs="Arial"/>
@@ -2268,8 +2402,19 @@
           <w:sz w:val="18"/>
           <w:szCs w:val="18"/>
         </w:rPr>
-        <w:t>The algorithm performs in O(</w:t>
-      </w:r>
+        <w:t xml:space="preserve">The algorithm performs in </w:t>
+      </w:r>
+      <w:proofErr w:type="gramStart"/>
+      <w:r>
+        <w:rPr>
+          <w:rFonts w:ascii="Verdana" w:hAnsi="Verdana" w:cs="Arial"/>
+          <w:color w:val="333333"/>
+          <w:sz w:val="18"/>
+          <w:szCs w:val="18"/>
+        </w:rPr>
+        <w:t>O(</w:t>
+      </w:r>
+      <w:proofErr w:type="gramEnd"/>
       <w:r>
         <w:rPr>
           <w:rStyle w:val="Emphasis"/>
@@ -2278,7 +2423,29 @@
           <w:sz w:val="18"/>
           <w:szCs w:val="18"/>
         </w:rPr>
-        <w:t>(n+k) log n</w:t>
+        <w:t>(</w:t>
+      </w:r>
+      <w:proofErr w:type="spellStart"/>
+      <w:r>
+        <w:rPr>
+          <w:rStyle w:val="Emphasis"/>
+          <w:rFonts w:ascii="Verdana" w:hAnsi="Verdana" w:cs="Arial"/>
+          <w:color w:val="333333"/>
+          <w:sz w:val="18"/>
+          <w:szCs w:val="18"/>
+        </w:rPr>
+        <w:t>n+k</w:t>
+      </w:r>
+      <w:proofErr w:type="spellEnd"/>
+      <w:r>
+        <w:rPr>
+          <w:rStyle w:val="Emphasis"/>
+          <w:rFonts w:ascii="Verdana" w:hAnsi="Verdana" w:cs="Arial"/>
+          <w:color w:val="333333"/>
+          <w:sz w:val="18"/>
+          <w:szCs w:val="18"/>
+        </w:rPr>
+        <w:t>) log n</w:t>
       </w:r>
       <w:r>
         <w:rPr>
@@ -2324,7 +2491,31 @@
           <w:sz w:val="18"/>
           <w:szCs w:val="18"/>
         </w:rPr>
-        <w:t>Input Sets to compare performance of LineSweep and brute force</w:t>
+        <w:t xml:space="preserve">Input Sets to compare performance of </w:t>
+      </w:r>
+      <w:proofErr w:type="spellStart"/>
+      <w:r>
+        <w:rPr>
+          <w:rFonts w:ascii="Verdana" w:hAnsi="Verdana" w:cs="Arial"/>
+          <w:b/>
+          <w:bCs/>
+          <w:color w:val="333333"/>
+          <w:sz w:val="18"/>
+          <w:szCs w:val="18"/>
+        </w:rPr>
+        <w:t>LineSweep</w:t>
+      </w:r>
+      <w:proofErr w:type="spellEnd"/>
+      <w:r>
+        <w:rPr>
+          <w:rFonts w:ascii="Verdana" w:hAnsi="Verdana" w:cs="Arial"/>
+          <w:b/>
+          <w:bCs/>
+          <w:color w:val="333333"/>
+          <w:sz w:val="18"/>
+          <w:szCs w:val="18"/>
+        </w:rPr>
+        <w:t xml:space="preserve"> and brute force</w:t>
       </w:r>
     </w:p>
     <w:p>
@@ -2425,7 +2616,27 @@
           <w:sz w:val="18"/>
           <w:szCs w:val="18"/>
         </w:rPr>
-        <w:t>When the number of intersections begins to approach the maximum O(n</w:t>
+        <w:t xml:space="preserve">When the number of intersections begins to approach the maximum </w:t>
+      </w:r>
+      <w:proofErr w:type="gramStart"/>
+      <w:r>
+        <w:rPr>
+          <w:rFonts w:ascii="Verdana" w:hAnsi="Verdana" w:cs="Arial"/>
+          <w:color w:val="333333"/>
+          <w:sz w:val="18"/>
+          <w:szCs w:val="18"/>
+        </w:rPr>
+        <w:t>O(</w:t>
+      </w:r>
+      <w:proofErr w:type="gramEnd"/>
+      <w:r>
+        <w:rPr>
+          <w:rFonts w:ascii="Verdana" w:hAnsi="Verdana" w:cs="Arial"/>
+          <w:color w:val="333333"/>
+          <w:sz w:val="18"/>
+          <w:szCs w:val="18"/>
+        </w:rPr>
+        <w:t>n</w:t>
       </w:r>
       <w:r>
         <w:rPr>
@@ -2485,6 +2696,7 @@
         </w:rPr>
         <w:t xml:space="preserve">, the </w:t>
       </w:r>
+      <w:proofErr w:type="spellStart"/>
       <w:r>
         <w:rPr>
           <w:rFonts w:ascii="Verdana" w:hAnsi="Verdana" w:cs="Arial"/>
@@ -2495,6 +2707,7 @@
         </w:rPr>
         <w:t>LineSweep</w:t>
       </w:r>
+      <w:proofErr w:type="spellEnd"/>
       <w:r>
         <w:rPr>
           <w:rFonts w:ascii="Verdana" w:hAnsi="Verdana" w:cs="Arial"/>
@@ -2550,7 +2763,25 @@
           <w:sz w:val="18"/>
           <w:szCs w:val="18"/>
         </w:rPr>
-        <w:t xml:space="preserve">After all unit testing showed the algorithms performed as expected on sample trial data, we generated sets of random line segments of length 0.25 drawn randomly from the [0,1] unit square (run the </w:t>
+        <w:t>After all unit testing showed the algorithms performed as expected on sample trial data, we generated sets of random line segments of length 0.25 drawn randomly from the [0,1] unit square</w:t>
+      </w:r>
+      <w:r>
+        <w:rPr>
+          <w:rFonts w:ascii="Verdana" w:hAnsi="Verdana" w:cs="Arial"/>
+          <w:color w:val="333333"/>
+          <w:sz w:val="18"/>
+          <w:szCs w:val="18"/>
+        </w:rPr>
+        <w:t>. R</w:t>
+      </w:r>
+      <w:r>
+        <w:rPr>
+          <w:rFonts w:ascii="Verdana" w:hAnsi="Verdana" w:cs="Arial"/>
+          <w:color w:val="333333"/>
+          <w:sz w:val="18"/>
+          <w:szCs w:val="18"/>
+        </w:rPr>
+        <w:t xml:space="preserve">un the </w:t>
       </w:r>
       <w:r>
         <w:rPr>
@@ -2565,7 +2796,106 @@
           <w:sz w:val="18"/>
           <w:szCs w:val="18"/>
         </w:rPr>
-        <w:t xml:space="preserve"> program included in this month's blog code). We ran this test to benchmark the performance of the algorithms with data sets of increasing size. We were surprised, to say the least, that as the number of line segments increased, the two algorithms occasionally returned different results (with increasing frequency as </w:t>
+        <w:t xml:space="preserve"> program inc</w:t>
+      </w:r>
+      <w:r>
+        <w:rPr>
+          <w:rFonts w:ascii="Verdana" w:hAnsi="Verdana" w:cs="Arial"/>
+          <w:color w:val="333333"/>
+          <w:sz w:val="18"/>
+          <w:szCs w:val="18"/>
+        </w:rPr>
+        <w:t>luded in this month's blog code</w:t>
+      </w:r>
+      <w:r>
+        <w:rPr>
+          <w:rFonts w:ascii="Verdana" w:hAnsi="Verdana" w:cs="Arial"/>
+          <w:color w:val="333333"/>
+          <w:sz w:val="18"/>
+          <w:szCs w:val="18"/>
+        </w:rPr>
+        <w:t>.</w:t>
+      </w:r>
+    </w:p>
+    <w:p>
+      <w:pPr>
+        <w:shd w:val="clear" w:color="auto" w:fill="FFFFFF"/>
+        <w:spacing w:line="234" w:lineRule="atLeast"/>
+        <w:divId w:val="796991661"/>
+        <w:rPr>
+          <w:rFonts w:ascii="Verdana" w:hAnsi="Verdana" w:cs="Arial"/>
+          <w:color w:val="333333"/>
+          <w:sz w:val="18"/>
+          <w:szCs w:val="18"/>
+        </w:rPr>
+      </w:pPr>
+    </w:p>
+    <w:p>
+      <w:pPr>
+        <w:shd w:val="clear" w:color="auto" w:fill="FFFFFF"/>
+        <w:spacing w:line="234" w:lineRule="atLeast"/>
+        <w:divId w:val="796991661"/>
+        <w:rPr>
+          <w:rFonts w:ascii="Courier New" w:hAnsi="Courier New" w:cs="Courier New"/>
+          <w:color w:val="333333"/>
+          <w:sz w:val="18"/>
+          <w:szCs w:val="18"/>
+        </w:rPr>
+      </w:pPr>
+      <w:r>
+        <w:rPr>
+          <w:rFonts w:ascii="Courier New" w:hAnsi="Courier New" w:cs="Courier New"/>
+          <w:color w:val="333333"/>
+          <w:sz w:val="18"/>
+          <w:szCs w:val="18"/>
+        </w:rPr>
+        <w:t xml:space="preserve">% java </w:t>
+      </w:r>
+      <w:proofErr w:type="spellStart"/>
+      <w:r>
+        <w:rPr>
+          <w:rFonts w:ascii="Courier New" w:hAnsi="Courier New" w:cs="Courier New"/>
+          <w:color w:val="333333"/>
+          <w:sz w:val="18"/>
+          <w:szCs w:val="18"/>
+        </w:rPr>
+        <w:t>algs.blog.intersections.Generator</w:t>
+      </w:r>
+      <w:proofErr w:type="spellEnd"/>
+    </w:p>
+    <w:p>
+      <w:pPr>
+        <w:shd w:val="clear" w:color="auto" w:fill="FFFFFF"/>
+        <w:spacing w:line="234" w:lineRule="atLeast"/>
+        <w:divId w:val="796991661"/>
+        <w:rPr>
+          <w:rFonts w:ascii="Verdana" w:hAnsi="Verdana" w:cs="Arial"/>
+          <w:color w:val="333333"/>
+          <w:sz w:val="18"/>
+          <w:szCs w:val="18"/>
+        </w:rPr>
+      </w:pPr>
+    </w:p>
+    <w:p>
+      <w:pPr>
+        <w:shd w:val="clear" w:color="auto" w:fill="FFFFFF"/>
+        <w:spacing w:line="234" w:lineRule="atLeast"/>
+        <w:divId w:val="796991661"/>
+        <w:rPr>
+          <w:rFonts w:ascii="Verdana" w:hAnsi="Verdana" w:cs="Arial"/>
+          <w:color w:val="333333"/>
+          <w:sz w:val="18"/>
+          <w:szCs w:val="18"/>
+        </w:rPr>
+      </w:pPr>
+      <w:r>
+        <w:rPr>
+          <w:rFonts w:ascii="Verdana" w:hAnsi="Verdana" w:cs="Arial"/>
+          <w:color w:val="333333"/>
+          <w:sz w:val="18"/>
+          <w:szCs w:val="18"/>
+        </w:rPr>
+        <w:t xml:space="preserve">We ran this test to benchmark the performance of the algorithms with data sets of increasing size. We were surprised, to say the least, that as the number of line segments increased, the two algorithms occasionally returned different results (with increasing frequency as </w:t>
       </w:r>
       <w:r>
         <w:rPr>
@@ -2586,6 +2916,7 @@
         </w:rPr>
         <w:t xml:space="preserve"> increased in size); </w:t>
       </w:r>
+      <w:proofErr w:type="spellStart"/>
       <w:r>
         <w:rPr>
           <w:rFonts w:ascii="Verdana" w:hAnsi="Verdana" w:cs="Arial"/>
@@ -2596,6 +2927,7 @@
         </w:rPr>
         <w:t>LineSweep</w:t>
       </w:r>
+      <w:proofErr w:type="spellEnd"/>
       <w:r>
         <w:rPr>
           <w:rFonts w:ascii="Verdana" w:hAnsi="Verdana" w:cs="Arial"/>
@@ -2605,12 +2937,14 @@
         </w:rPr>
         <w:t xml:space="preserve"> even started throwing </w:t>
       </w:r>
+      <w:proofErr w:type="spellStart"/>
       <w:r>
         <w:rPr>
           <w:rStyle w:val="HTMLCode"/>
         </w:rPr>
         <w:t>NullPointerExceptions</w:t>
       </w:r>
+      <w:proofErr w:type="spellEnd"/>
       <w:r>
         <w:rPr>
           <w:rFonts w:ascii="Verdana" w:hAnsi="Verdana" w:cs="Arial"/>
@@ -2655,12 +2989,12 @@
           <w:bottom w:w="45" w:type="dxa"/>
           <w:right w:w="45" w:type="dxa"/>
         </w:tblCellMar>
-        <w:tblLook w:val="04A0"/>
+        <w:tblLook w:val="04A0" w:firstRow="1" w:lastRow="0" w:firstColumn="1" w:lastColumn="0" w:noHBand="0" w:noVBand="1"/>
       </w:tblPr>
       <w:tblGrid>
-        <w:gridCol w:w="730"/>
+        <w:gridCol w:w="701"/>
+        <w:gridCol w:w="1273"/>
         <w:gridCol w:w="1369"/>
-        <w:gridCol w:w="1273"/>
       </w:tblGrid>
       <w:tr>
         <w:trPr>
@@ -2722,6 +3056,7 @@
                 <w:szCs w:val="22"/>
               </w:rPr>
             </w:pPr>
+            <w:proofErr w:type="spellStart"/>
             <w:r>
               <w:rPr>
                 <w:rFonts w:ascii="Verdana" w:eastAsia="Times New Roman" w:hAnsi="Verdana" w:cs="Arial"/>
@@ -2729,8 +3064,9 @@
                 <w:sz w:val="22"/>
                 <w:szCs w:val="22"/>
               </w:rPr>
-              <w:t>Brute Force</w:t>
+              <w:t>LineSweep</w:t>
             </w:r>
+            <w:proofErr w:type="spellEnd"/>
           </w:p>
         </w:tc>
         <w:tc>
@@ -2762,7 +3098,7 @@
                 <w:sz w:val="22"/>
                 <w:szCs w:val="22"/>
               </w:rPr>
-              <w:t>LineSweep</w:t>
+              <w:t>Brute Force</w:t>
             </w:r>
           </w:p>
         </w:tc>
@@ -2780,24 +3116,17 @@
               <w:bottom w:val="outset" w:sz="6" w:space="0" w:color="auto"/>
               <w:right w:val="outset" w:sz="6" w:space="0" w:color="auto"/>
             </w:tcBorders>
-            <w:vAlign w:val="center"/>
             <w:hideMark/>
           </w:tcPr>
           <w:p>
             <w:pPr>
               <w:rPr>
-                <w:rFonts w:ascii="Verdana" w:eastAsia="Times New Roman" w:hAnsi="Verdana" w:cs="Arial"/>
-                <w:color w:val="333333"/>
-                <w:sz w:val="22"/>
-                <w:szCs w:val="22"/>
+                <w:rFonts w:ascii="Verdana" w:hAnsi="Verdana"/>
               </w:rPr>
             </w:pPr>
             <w:r>
               <w:rPr>
-                <w:rFonts w:ascii="Verdana" w:eastAsia="Times New Roman" w:hAnsi="Verdana" w:cs="Arial"/>
-                <w:color w:val="333333"/>
-                <w:sz w:val="22"/>
-                <w:szCs w:val="22"/>
+                <w:rFonts w:ascii="Verdana" w:hAnsi="Verdana"/>
               </w:rPr>
               <w:t>128</w:t>
             </w:r>
@@ -2812,26 +3141,18 @@
               <w:bottom w:val="outset" w:sz="6" w:space="0" w:color="auto"/>
               <w:right w:val="outset" w:sz="6" w:space="0" w:color="auto"/>
             </w:tcBorders>
-            <w:vAlign w:val="center"/>
-            <w:hideMark/>
           </w:tcPr>
           <w:p>
             <w:pPr>
               <w:rPr>
-                <w:rFonts w:ascii="Verdana" w:eastAsia="Times New Roman" w:hAnsi="Verdana" w:cs="Arial"/>
-                <w:color w:val="333333"/>
-                <w:sz w:val="22"/>
-                <w:szCs w:val="22"/>
+                <w:rFonts w:ascii="Verdana" w:hAnsi="Verdana"/>
               </w:rPr>
             </w:pPr>
             <w:r>
               <w:rPr>
-                <w:rFonts w:ascii="Verdana" w:eastAsia="Times New Roman" w:hAnsi="Verdana" w:cs="Arial"/>
-                <w:color w:val="333333"/>
-                <w:sz w:val="22"/>
-                <w:szCs w:val="22"/>
+                <w:rFonts w:ascii="Verdana" w:hAnsi="Verdana"/>
               </w:rPr>
-              <w:t>435</w:t>
+              <w:t>417</w:t>
             </w:r>
           </w:p>
         </w:tc>
@@ -2844,26 +3165,18 @@
               <w:bottom w:val="outset" w:sz="6" w:space="0" w:color="auto"/>
               <w:right w:val="outset" w:sz="6" w:space="0" w:color="auto"/>
             </w:tcBorders>
-            <w:vAlign w:val="center"/>
-            <w:hideMark/>
           </w:tcPr>
           <w:p>
             <w:pPr>
               <w:rPr>
-                <w:rFonts w:ascii="Verdana" w:eastAsia="Times New Roman" w:hAnsi="Verdana" w:cs="Arial"/>
-                <w:color w:val="333333"/>
-                <w:sz w:val="22"/>
-                <w:szCs w:val="22"/>
+                <w:rFonts w:ascii="Verdana" w:hAnsi="Verdana"/>
               </w:rPr>
             </w:pPr>
             <w:r>
               <w:rPr>
-                <w:rFonts w:ascii="Verdana" w:eastAsia="Times New Roman" w:hAnsi="Verdana" w:cs="Arial"/>
-                <w:color w:val="333333"/>
-                <w:sz w:val="22"/>
-                <w:szCs w:val="22"/>
+                <w:rFonts w:ascii="Verdana" w:hAnsi="Verdana"/>
               </w:rPr>
-              <w:t>435</w:t>
+              <w:t>417</w:t>
             </w:r>
           </w:p>
         </w:tc>
@@ -2881,24 +3194,17 @@
               <w:bottom w:val="outset" w:sz="6" w:space="0" w:color="auto"/>
               <w:right w:val="outset" w:sz="6" w:space="0" w:color="auto"/>
             </w:tcBorders>
-            <w:vAlign w:val="center"/>
             <w:hideMark/>
           </w:tcPr>
           <w:p>
             <w:pPr>
               <w:rPr>
-                <w:rFonts w:ascii="Verdana" w:eastAsia="Times New Roman" w:hAnsi="Verdana" w:cs="Arial"/>
-                <w:color w:val="333333"/>
-                <w:sz w:val="22"/>
-                <w:szCs w:val="22"/>
+                <w:rFonts w:ascii="Verdana" w:hAnsi="Verdana"/>
               </w:rPr>
             </w:pPr>
             <w:r>
               <w:rPr>
-                <w:rFonts w:ascii="Verdana" w:eastAsia="Times New Roman" w:hAnsi="Verdana" w:cs="Arial"/>
-                <w:color w:val="333333"/>
-                <w:sz w:val="22"/>
-                <w:szCs w:val="22"/>
+                <w:rFonts w:ascii="Verdana" w:hAnsi="Verdana"/>
               </w:rPr>
               <w:t>256</w:t>
             </w:r>
@@ -2913,26 +3219,18 @@
               <w:bottom w:val="outset" w:sz="6" w:space="0" w:color="auto"/>
               <w:right w:val="outset" w:sz="6" w:space="0" w:color="auto"/>
             </w:tcBorders>
-            <w:vAlign w:val="center"/>
-            <w:hideMark/>
           </w:tcPr>
           <w:p>
             <w:pPr>
               <w:rPr>
-                <w:rFonts w:ascii="Verdana" w:eastAsia="Times New Roman" w:hAnsi="Verdana" w:cs="Arial"/>
-                <w:color w:val="333333"/>
-                <w:sz w:val="22"/>
-                <w:szCs w:val="22"/>
+                <w:rFonts w:ascii="Verdana" w:hAnsi="Verdana"/>
               </w:rPr>
             </w:pPr>
             <w:r>
               <w:rPr>
-                <w:rFonts w:ascii="Verdana" w:eastAsia="Times New Roman" w:hAnsi="Verdana" w:cs="Arial"/>
-                <w:color w:val="333333"/>
-                <w:sz w:val="22"/>
-                <w:szCs w:val="22"/>
+                <w:rFonts w:ascii="Verdana" w:hAnsi="Verdana"/>
               </w:rPr>
-              <w:t>1545</w:t>
+              <w:t>1626</w:t>
             </w:r>
           </w:p>
         </w:tc>
@@ -2945,26 +3243,18 @@
               <w:bottom w:val="outset" w:sz="6" w:space="0" w:color="auto"/>
               <w:right w:val="outset" w:sz="6" w:space="0" w:color="auto"/>
             </w:tcBorders>
-            <w:vAlign w:val="center"/>
-            <w:hideMark/>
           </w:tcPr>
           <w:p>
             <w:pPr>
               <w:rPr>
-                <w:rFonts w:ascii="Verdana" w:eastAsia="Times New Roman" w:hAnsi="Verdana" w:cs="Arial"/>
-                <w:color w:val="333333"/>
-                <w:sz w:val="22"/>
-                <w:szCs w:val="22"/>
+                <w:rFonts w:ascii="Verdana" w:hAnsi="Verdana"/>
               </w:rPr>
             </w:pPr>
             <w:r>
               <w:rPr>
-                <w:rFonts w:ascii="Verdana" w:eastAsia="Times New Roman" w:hAnsi="Verdana" w:cs="Arial"/>
-                <w:color w:val="333333"/>
-                <w:sz w:val="22"/>
-                <w:szCs w:val="22"/>
+                <w:rFonts w:ascii="Verdana" w:hAnsi="Verdana"/>
               </w:rPr>
-              <w:t>1541</w:t>
+              <w:t>1627</w:t>
             </w:r>
           </w:p>
         </w:tc>
@@ -2982,24 +3272,17 @@
               <w:bottom w:val="outset" w:sz="6" w:space="0" w:color="auto"/>
               <w:right w:val="outset" w:sz="6" w:space="0" w:color="auto"/>
             </w:tcBorders>
-            <w:vAlign w:val="center"/>
             <w:hideMark/>
           </w:tcPr>
           <w:p>
             <w:pPr>
               <w:rPr>
-                <w:rFonts w:ascii="Verdana" w:eastAsia="Times New Roman" w:hAnsi="Verdana" w:cs="Arial"/>
-                <w:color w:val="333333"/>
-                <w:sz w:val="22"/>
-                <w:szCs w:val="22"/>
+                <w:rFonts w:ascii="Verdana" w:hAnsi="Verdana"/>
               </w:rPr>
             </w:pPr>
             <w:r>
               <w:rPr>
-                <w:rFonts w:ascii="Verdana" w:eastAsia="Times New Roman" w:hAnsi="Verdana" w:cs="Arial"/>
-                <w:color w:val="333333"/>
-                <w:sz w:val="22"/>
-                <w:szCs w:val="22"/>
+                <w:rFonts w:ascii="Verdana" w:hAnsi="Verdana"/>
               </w:rPr>
               <w:t>512</w:t>
             </w:r>
@@ -3014,26 +3297,18 @@
               <w:bottom w:val="outset" w:sz="6" w:space="0" w:color="auto"/>
               <w:right w:val="outset" w:sz="6" w:space="0" w:color="auto"/>
             </w:tcBorders>
-            <w:vAlign w:val="center"/>
-            <w:hideMark/>
           </w:tcPr>
           <w:p>
             <w:pPr>
               <w:rPr>
-                <w:rFonts w:ascii="Verdana" w:eastAsia="Times New Roman" w:hAnsi="Verdana" w:cs="Arial"/>
-                <w:color w:val="333333"/>
-                <w:sz w:val="22"/>
-                <w:szCs w:val="22"/>
+                <w:rFonts w:ascii="Verdana" w:hAnsi="Verdana"/>
               </w:rPr>
             </w:pPr>
             <w:r>
               <w:rPr>
-                <w:rFonts w:ascii="Verdana" w:eastAsia="Times New Roman" w:hAnsi="Verdana" w:cs="Arial"/>
-                <w:color w:val="333333"/>
-                <w:sz w:val="22"/>
-                <w:szCs w:val="22"/>
+                <w:rFonts w:ascii="Verdana" w:hAnsi="Verdana"/>
               </w:rPr>
-              <w:t>6,412</w:t>
+              <w:t>6741</w:t>
             </w:r>
           </w:p>
         </w:tc>
@@ -3046,26 +3321,18 @@
               <w:bottom w:val="outset" w:sz="6" w:space="0" w:color="auto"/>
               <w:right w:val="outset" w:sz="6" w:space="0" w:color="auto"/>
             </w:tcBorders>
-            <w:vAlign w:val="center"/>
-            <w:hideMark/>
           </w:tcPr>
           <w:p>
             <w:pPr>
               <w:rPr>
-                <w:rFonts w:ascii="Verdana" w:eastAsia="Times New Roman" w:hAnsi="Verdana" w:cs="Arial"/>
-                <w:color w:val="333333"/>
-                <w:sz w:val="22"/>
-                <w:szCs w:val="22"/>
+                <w:rFonts w:ascii="Verdana" w:hAnsi="Verdana"/>
               </w:rPr>
             </w:pPr>
             <w:r>
               <w:rPr>
-                <w:rFonts w:ascii="Verdana" w:eastAsia="Times New Roman" w:hAnsi="Verdana" w:cs="Arial"/>
-                <w:color w:val="333333"/>
-                <w:sz w:val="22"/>
-                <w:szCs w:val="22"/>
+                <w:rFonts w:ascii="Verdana" w:hAnsi="Verdana"/>
               </w:rPr>
-              <w:t>6,410</w:t>
+              <w:t>6750</w:t>
             </w:r>
           </w:p>
         </w:tc>
@@ -3083,26 +3350,19 @@
               <w:bottom w:val="outset" w:sz="6" w:space="0" w:color="auto"/>
               <w:right w:val="outset" w:sz="6" w:space="0" w:color="auto"/>
             </w:tcBorders>
-            <w:vAlign w:val="center"/>
             <w:hideMark/>
           </w:tcPr>
           <w:p>
             <w:pPr>
               <w:rPr>
-                <w:rFonts w:ascii="Verdana" w:eastAsia="Times New Roman" w:hAnsi="Verdana" w:cs="Arial"/>
-                <w:color w:val="333333"/>
-                <w:sz w:val="22"/>
-                <w:szCs w:val="22"/>
+                <w:rFonts w:ascii="Verdana" w:hAnsi="Verdana"/>
               </w:rPr>
             </w:pPr>
             <w:r>
               <w:rPr>
-                <w:rFonts w:ascii="Verdana" w:eastAsia="Times New Roman" w:hAnsi="Verdana" w:cs="Arial"/>
-                <w:color w:val="333333"/>
-                <w:sz w:val="22"/>
-                <w:szCs w:val="22"/>
+                <w:rFonts w:ascii="Verdana" w:hAnsi="Verdana"/>
               </w:rPr>
-              <w:t>1,024</w:t>
+              <w:t>1024</w:t>
             </w:r>
           </w:p>
         </w:tc>
@@ -3115,26 +3375,18 @@
               <w:bottom w:val="outset" w:sz="6" w:space="0" w:color="auto"/>
               <w:right w:val="outset" w:sz="6" w:space="0" w:color="auto"/>
             </w:tcBorders>
-            <w:vAlign w:val="center"/>
-            <w:hideMark/>
           </w:tcPr>
           <w:p>
             <w:pPr>
               <w:rPr>
-                <w:rFonts w:ascii="Verdana" w:eastAsia="Times New Roman" w:hAnsi="Verdana" w:cs="Arial"/>
-                <w:color w:val="333333"/>
-                <w:sz w:val="22"/>
-                <w:szCs w:val="22"/>
+                <w:rFonts w:ascii="Verdana" w:hAnsi="Verdana"/>
               </w:rPr>
             </w:pPr>
             <w:r>
               <w:rPr>
-                <w:rFonts w:ascii="Verdana" w:eastAsia="Times New Roman" w:hAnsi="Verdana" w:cs="Arial"/>
-                <w:color w:val="333333"/>
-                <w:sz w:val="22"/>
-                <w:szCs w:val="22"/>
+                <w:rFonts w:ascii="Verdana" w:hAnsi="Verdana"/>
               </w:rPr>
-              <w:t>25,804</w:t>
+              <w:t>27339</w:t>
             </w:r>
           </w:p>
         </w:tc>
@@ -3147,26 +3399,18 @@
               <w:bottom w:val="outset" w:sz="6" w:space="0" w:color="auto"/>
               <w:right w:val="outset" w:sz="6" w:space="0" w:color="auto"/>
             </w:tcBorders>
-            <w:vAlign w:val="center"/>
-            <w:hideMark/>
           </w:tcPr>
           <w:p>
             <w:pPr>
               <w:rPr>
-                <w:rFonts w:ascii="Verdana" w:eastAsia="Times New Roman" w:hAnsi="Verdana" w:cs="Arial"/>
-                <w:color w:val="333333"/>
-                <w:sz w:val="22"/>
-                <w:szCs w:val="22"/>
+                <w:rFonts w:ascii="Verdana" w:hAnsi="Verdana"/>
               </w:rPr>
             </w:pPr>
             <w:r>
               <w:rPr>
-                <w:rFonts w:ascii="Verdana" w:eastAsia="Times New Roman" w:hAnsi="Verdana" w:cs="Arial"/>
-                <w:color w:val="333333"/>
-                <w:sz w:val="22"/>
-                <w:szCs w:val="22"/>
+                <w:rFonts w:ascii="Verdana" w:hAnsi="Verdana"/>
               </w:rPr>
-              <w:t>25,794</w:t>
+              <w:t>27344</w:t>
             </w:r>
           </w:p>
         </w:tc>
@@ -3184,26 +3428,19 @@
               <w:bottom w:val="outset" w:sz="6" w:space="0" w:color="auto"/>
               <w:right w:val="outset" w:sz="6" w:space="0" w:color="auto"/>
             </w:tcBorders>
-            <w:vAlign w:val="center"/>
             <w:hideMark/>
           </w:tcPr>
           <w:p>
             <w:pPr>
               <w:rPr>
-                <w:rFonts w:ascii="Verdana" w:eastAsia="Times New Roman" w:hAnsi="Verdana" w:cs="Arial"/>
-                <w:color w:val="333333"/>
-                <w:sz w:val="22"/>
-                <w:szCs w:val="22"/>
+                <w:rFonts w:ascii="Verdana" w:hAnsi="Verdana"/>
               </w:rPr>
             </w:pPr>
             <w:r>
               <w:rPr>
-                <w:rFonts w:ascii="Verdana" w:eastAsia="Times New Roman" w:hAnsi="Verdana" w:cs="Arial"/>
-                <w:color w:val="333333"/>
-                <w:sz w:val="22"/>
-                <w:szCs w:val="22"/>
+                <w:rFonts w:ascii="Verdana" w:hAnsi="Verdana"/>
               </w:rPr>
-              <w:t>2,048</w:t>
+              <w:t>2048</w:t>
             </w:r>
           </w:p>
         </w:tc>
@@ -3216,26 +3453,18 @@
               <w:bottom w:val="outset" w:sz="6" w:space="0" w:color="auto"/>
               <w:right w:val="outset" w:sz="6" w:space="0" w:color="auto"/>
             </w:tcBorders>
-            <w:vAlign w:val="center"/>
-            <w:hideMark/>
           </w:tcPr>
           <w:p>
             <w:pPr>
               <w:rPr>
-                <w:rFonts w:ascii="Verdana" w:eastAsia="Times New Roman" w:hAnsi="Verdana" w:cs="Arial"/>
-                <w:color w:val="333333"/>
-                <w:sz w:val="22"/>
-                <w:szCs w:val="22"/>
+                <w:rFonts w:ascii="Verdana" w:hAnsi="Verdana"/>
               </w:rPr>
             </w:pPr>
             <w:r>
               <w:rPr>
-                <w:rFonts w:ascii="Verdana" w:eastAsia="Times New Roman" w:hAnsi="Verdana" w:cs="Arial"/>
-                <w:color w:val="333333"/>
-                <w:sz w:val="22"/>
-                <w:szCs w:val="22"/>
+                <w:rFonts w:ascii="Verdana" w:hAnsi="Verdana"/>
               </w:rPr>
-              <w:t>108,306</w:t>
+              <w:t>106048</w:t>
             </w:r>
           </w:p>
         </w:tc>
@@ -3248,26 +3477,18 @@
               <w:bottom w:val="outset" w:sz="6" w:space="0" w:color="auto"/>
               <w:right w:val="outset" w:sz="6" w:space="0" w:color="auto"/>
             </w:tcBorders>
-            <w:vAlign w:val="center"/>
-            <w:hideMark/>
           </w:tcPr>
           <w:p>
             <w:pPr>
               <w:rPr>
-                <w:rFonts w:ascii="Verdana" w:eastAsia="Times New Roman" w:hAnsi="Verdana" w:cs="Arial"/>
-                <w:color w:val="333333"/>
-                <w:sz w:val="22"/>
-                <w:szCs w:val="22"/>
+                <w:rFonts w:ascii="Verdana" w:hAnsi="Verdana"/>
               </w:rPr>
             </w:pPr>
             <w:r>
               <w:rPr>
-                <w:rFonts w:ascii="Verdana" w:eastAsia="Times New Roman" w:hAnsi="Verdana" w:cs="Arial"/>
-                <w:color w:val="333333"/>
-                <w:sz w:val="22"/>
-                <w:szCs w:val="22"/>
+                <w:rFonts w:ascii="Verdana" w:hAnsi="Verdana"/>
               </w:rPr>
-              <w:t>108,276</w:t>
+              <w:t>106079</w:t>
             </w:r>
           </w:p>
         </w:tc>
@@ -3346,8 +3567,29 @@
           <w:sz w:val="18"/>
           <w:szCs w:val="18"/>
         </w:rPr>
-        <w:t xml:space="preserve">Repeated debugging attempts failed to locate the problem; as the book went to publication in October 2008, we simply modified the code to trap the exceptions and report "LineSweep produced invalid computation". The documentation for the </w:t>
-      </w:r>
+        <w:t>Repeated debugging attempts failed to locate the problem; as the book went to publication in October 2008, we simply modified the code to trap the exceptions and report "</w:t>
+      </w:r>
+      <w:proofErr w:type="spellStart"/>
+      <w:r>
+        <w:rPr>
+          <w:rFonts w:ascii="Verdana" w:hAnsi="Verdana" w:cs="Arial"/>
+          <w:color w:val="333333"/>
+          <w:sz w:val="18"/>
+          <w:szCs w:val="18"/>
+        </w:rPr>
+        <w:t>LineSweep</w:t>
+      </w:r>
+      <w:proofErr w:type="spellEnd"/>
+      <w:r>
+        <w:rPr>
+          <w:rFonts w:ascii="Verdana" w:hAnsi="Verdana" w:cs="Arial"/>
+          <w:color w:val="333333"/>
+          <w:sz w:val="18"/>
+          <w:szCs w:val="18"/>
+        </w:rPr>
+        <w:t xml:space="preserve"> produced invalid computation". The documentation for the </w:t>
+      </w:r>
+      <w:proofErr w:type="spellStart"/>
       <w:r>
         <w:rPr>
           <w:rFonts w:ascii="Verdana" w:hAnsi="Verdana" w:cs="Arial"/>
@@ -3358,6 +3600,7 @@
         </w:rPr>
         <w:t>LineSweep</w:t>
       </w:r>
+      <w:proofErr w:type="spellEnd"/>
       <w:r>
         <w:rPr>
           <w:rFonts w:ascii="Verdana" w:hAnsi="Verdana" w:cs="Arial"/>
@@ -3387,8 +3630,29 @@
           <w:sz w:val="18"/>
           <w:szCs w:val="18"/>
         </w:rPr>
-        <w:t xml:space="preserve">As I prepared this month's column, I decided to investigate this problem further. Was it the number of line segments that caused the problem? or did the number of line segments increase enough that some configuration of line segments appeared in the data to thwart the </w:t>
-      </w:r>
+        <w:t xml:space="preserve">As I prepared this month's column, I decided to investigate this problem further. Was it the number of line segments that caused the problem? </w:t>
+      </w:r>
+      <w:proofErr w:type="gramStart"/>
+      <w:r>
+        <w:rPr>
+          <w:rFonts w:ascii="Verdana" w:hAnsi="Verdana" w:cs="Arial"/>
+          <w:color w:val="333333"/>
+          <w:sz w:val="18"/>
+          <w:szCs w:val="18"/>
+        </w:rPr>
+        <w:t>or</w:t>
+      </w:r>
+      <w:proofErr w:type="gramEnd"/>
+      <w:r>
+        <w:rPr>
+          <w:rFonts w:ascii="Verdana" w:hAnsi="Verdana" w:cs="Arial"/>
+          <w:color w:val="333333"/>
+          <w:sz w:val="18"/>
+          <w:szCs w:val="18"/>
+        </w:rPr>
+        <w:t xml:space="preserve"> did the number of line segments increase enough that some configuration of line segments appeared in the data to thwart the </w:t>
+      </w:r>
+      <w:proofErr w:type="spellStart"/>
       <w:r>
         <w:rPr>
           <w:rFonts w:ascii="Verdana" w:hAnsi="Verdana" w:cs="Arial"/>
@@ -3399,14 +3663,55 @@
         </w:rPr>
         <w:t>LineSweep</w:t>
       </w:r>
-      <w:r>
-        <w:rPr>
-          <w:rFonts w:ascii="Verdana" w:hAnsi="Verdana" w:cs="Arial"/>
-          <w:color w:val="333333"/>
-          <w:sz w:val="18"/>
-          <w:szCs w:val="18"/>
-        </w:rPr>
-        <w:t xml:space="preserve"> algorithm? or was there some special property of the line segments themselves? I recorded one of the 512-sized sample data sets that caused the problem and constructed several images. For each line segment (X1,Y1,X2,Y2) I plotted (X1 vs. Y1), (X2 vs. Y2) and (X1 vs. slope); I also constructed a histogram of the 2,048 coordinate values. These visualizations were manually constructed in Microsoft Excel.</w:t>
+      <w:proofErr w:type="spellEnd"/>
+      <w:r>
+        <w:rPr>
+          <w:rFonts w:ascii="Verdana" w:hAnsi="Verdana" w:cs="Arial"/>
+          <w:color w:val="333333"/>
+          <w:sz w:val="18"/>
+          <w:szCs w:val="18"/>
+        </w:rPr>
+        <w:t xml:space="preserve"> algorithm? </w:t>
+      </w:r>
+      <w:proofErr w:type="gramStart"/>
+      <w:r>
+        <w:rPr>
+          <w:rFonts w:ascii="Verdana" w:hAnsi="Verdana" w:cs="Arial"/>
+          <w:color w:val="333333"/>
+          <w:sz w:val="18"/>
+          <w:szCs w:val="18"/>
+        </w:rPr>
+        <w:t>or</w:t>
+      </w:r>
+      <w:proofErr w:type="gramEnd"/>
+      <w:r>
+        <w:rPr>
+          <w:rFonts w:ascii="Verdana" w:hAnsi="Verdana" w:cs="Arial"/>
+          <w:color w:val="333333"/>
+          <w:sz w:val="18"/>
+          <w:szCs w:val="18"/>
+        </w:rPr>
+        <w:t xml:space="preserve"> was there some special property of the line segments themselves? I recorded one of the 512-sized sample data sets that caused the problem and constructed several images. For each line segment (X1</w:t>
+      </w:r>
+      <w:proofErr w:type="gramStart"/>
+      <w:r>
+        <w:rPr>
+          <w:rFonts w:ascii="Verdana" w:hAnsi="Verdana" w:cs="Arial"/>
+          <w:color w:val="333333"/>
+          <w:sz w:val="18"/>
+          <w:szCs w:val="18"/>
+        </w:rPr>
+        <w:t>,Y1,X2,Y2</w:t>
+      </w:r>
+      <w:proofErr w:type="gramEnd"/>
+      <w:r>
+        <w:rPr>
+          <w:rFonts w:ascii="Verdana" w:hAnsi="Verdana" w:cs="Arial"/>
+          <w:color w:val="333333"/>
+          <w:sz w:val="18"/>
+          <w:szCs w:val="18"/>
+        </w:rPr>
+        <w:t>) I plotted (X1 vs. Y1), (X2 vs. Y2) and (X1 vs. slope); I also constructed a histogram of the 2,048 coordinate values. These visualizations were manually constructed in Microsoft Excel.</w:t>
       </w:r>
     </w:p>
     <w:p>
@@ -3445,7 +3750,7 @@
                     <pic:cNvPicPr/>
                   </pic:nvPicPr>
                   <pic:blipFill>
-                    <a:blip r:embed="rId21" cstate="print"/>
+                    <a:blip r:embed="rId20" cstate="print"/>
                     <a:stretch>
                       <a:fillRect/>
                     </a:stretch>
@@ -3492,7 +3797,27 @@
           <w:sz w:val="18"/>
           <w:szCs w:val="18"/>
         </w:rPr>
-        <w:t xml:space="preserve"> Visualizing the input set.</w:t>
+        <w:t xml:space="preserve"> </w:t>
+      </w:r>
+      <w:proofErr w:type="gramStart"/>
+      <w:r>
+        <w:rPr>
+          <w:rFonts w:ascii="Verdana" w:hAnsi="Verdana" w:cs="Arial"/>
+          <w:color w:val="333333"/>
+          <w:sz w:val="18"/>
+          <w:szCs w:val="18"/>
+        </w:rPr>
+        <w:t>Visualizing</w:t>
+      </w:r>
+      <w:proofErr w:type="gramEnd"/>
+      <w:r>
+        <w:rPr>
+          <w:rFonts w:ascii="Verdana" w:hAnsi="Verdana" w:cs="Arial"/>
+          <w:color w:val="333333"/>
+          <w:sz w:val="18"/>
+          <w:szCs w:val="18"/>
+        </w:rPr>
+        <w:t xml:space="preserve"> the input set.</w:t>
       </w:r>
     </w:p>
     <w:p>
@@ -3556,7 +3881,27 @@
           <w:sz w:val="18"/>
           <w:szCs w:val="18"/>
         </w:rPr>
-        <w:t xml:space="preserve">It turns out that "0.0" is far and away the most common coordinate in the input set and six line segments all share (0.0,0.0) as an endpoint; clearly, the "random generation" of line segments fails to uniformly distribute the endpoints properly. Removing these six line segments from the input data set ensures that both algorithms return the same result. Why did this happen? The issue occurs because of floating point arithmetic. To confirm this point, run the </w:t>
+        <w:t>It turns out that "0.0" is far and away the most common coordinate in the input set and six line segments all share (0.0</w:t>
+      </w:r>
+      <w:proofErr w:type="gramStart"/>
+      <w:r>
+        <w:rPr>
+          <w:rFonts w:ascii="Verdana" w:hAnsi="Verdana" w:cs="Arial"/>
+          <w:color w:val="333333"/>
+          <w:sz w:val="18"/>
+          <w:szCs w:val="18"/>
+        </w:rPr>
+        <w:t>,0.0</w:t>
+      </w:r>
+      <w:proofErr w:type="gramEnd"/>
+      <w:r>
+        <w:rPr>
+          <w:rFonts w:ascii="Verdana" w:hAnsi="Verdana" w:cs="Arial"/>
+          <w:color w:val="333333"/>
+          <w:sz w:val="18"/>
+          <w:szCs w:val="18"/>
+        </w:rPr>
+        <w:t xml:space="preserve">) as an endpoint; clearly, the "random generation" of line segments fails to uniformly distribute the endpoints properly. Removing these six line segments from the input data set ensures that both algorithms return the same result. Why did this happen? The issue occurs because of floating point arithmetic. To confirm this point, run the </w:t>
       </w:r>
       <w:r>
         <w:rPr>
@@ -3676,6 +4021,7 @@
         </w:rPr>
         <w:t xml:space="preserve">The first output is from </w:t>
       </w:r>
+      <w:proofErr w:type="spellStart"/>
       <w:r>
         <w:rPr>
           <w:rFonts w:ascii="Verdana" w:hAnsi="Verdana" w:cs="Arial"/>
@@ -3686,6 +4032,7 @@
         </w:rPr>
         <w:t>LineSweep</w:t>
       </w:r>
+      <w:proofErr w:type="spellEnd"/>
       <w:r>
         <w:rPr>
           <w:rFonts w:ascii="Verdana" w:hAnsi="Verdana" w:cs="Arial"/>
@@ -3741,9 +4088,11 @@
         <w:pStyle w:val="HTMLPreformatted"/>
         <w:divId w:val="796991661"/>
       </w:pPr>
+      <w:proofErr w:type="gramStart"/>
       <w:r>
         <w:t>1 intersection points.</w:t>
       </w:r>
+      <w:proofErr w:type="gramEnd"/>
     </w:p>
     <w:p>
       <w:pPr>
@@ -3751,7 +4100,15 @@
         <w:divId w:val="796991661"/>
       </w:pPr>
       <w:r>
-        <w:t>0.0,0.0:</w:t>
+        <w:t>0.0</w:t>
+      </w:r>
+      <w:proofErr w:type="gramStart"/>
+      <w:r>
+        <w:t>,0.0</w:t>
+      </w:r>
+      <w:proofErr w:type="gramEnd"/>
+      <w:r>
+        <w:t>:</w:t>
       </w:r>
     </w:p>
     <w:p>
@@ -3760,7 +4117,15 @@
         <w:divId w:val="796991661"/>
       </w:pPr>
       <w:r>
-        <w:t xml:space="preserve">  &lt;0.145721433,0.105568686,0.0,0.0&gt;</w:t>
+        <w:t xml:space="preserve">  &lt;0.145721433</w:t>
+      </w:r>
+      <w:proofErr w:type="gramStart"/>
+      <w:r>
+        <w:t>,0.105568686,0.0,0.0</w:t>
+      </w:r>
+      <w:proofErr w:type="gramEnd"/>
+      <w:r>
+        <w:t>&gt;</w:t>
       </w:r>
     </w:p>
     <w:p>
@@ -3769,7 +4134,15 @@
         <w:divId w:val="796991661"/>
       </w:pPr>
       <w:r>
-        <w:t xml:space="preserve">  &lt;0.079389892,0.043921955,0.0,0.0&gt;</w:t>
+        <w:t xml:space="preserve">  &lt;0.079389892</w:t>
+      </w:r>
+      <w:proofErr w:type="gramStart"/>
+      <w:r>
+        <w:t>,0.043921955,0.0,0.0</w:t>
+      </w:r>
+      <w:proofErr w:type="gramEnd"/>
+      <w:r>
+        <w:t>&gt;</w:t>
       </w:r>
     </w:p>
     <w:p>
@@ -3778,7 +4151,15 @@
         <w:divId w:val="796991661"/>
       </w:pPr>
       <w:r>
-        <w:t xml:space="preserve">  &lt;0.094178956,0.036624491,0.0,0.0&gt;</w:t>
+        <w:t xml:space="preserve">  &lt;0.094178956</w:t>
+      </w:r>
+      <w:proofErr w:type="gramStart"/>
+      <w:r>
+        <w:t>,0.036624491,0.0,0.0</w:t>
+      </w:r>
+      <w:proofErr w:type="gramEnd"/>
+      <w:r>
+        <w:t>&gt;</w:t>
       </w:r>
     </w:p>
     <w:p>
@@ -3795,9 +4176,11 @@
         <w:pStyle w:val="HTMLPreformatted"/>
         <w:divId w:val="796991661"/>
       </w:pPr>
+      <w:proofErr w:type="gramStart"/>
       <w:r>
         <w:t>2 intersection points.</w:t>
       </w:r>
+      <w:proofErr w:type="gramEnd"/>
     </w:p>
     <w:p>
       <w:pPr>
@@ -3805,7 +4188,15 @@
         <w:divId w:val="796991661"/>
       </w:pPr>
       <w:r>
-        <w:t>2.7755575615628914E-17,1.3877787807814457E-17:</w:t>
+        <w:t>2.7755575615628914E-17</w:t>
+      </w:r>
+      <w:proofErr w:type="gramStart"/>
+      <w:r>
+        <w:t>,1.3877787807814457E</w:t>
+      </w:r>
+      <w:proofErr w:type="gramEnd"/>
+      <w:r>
+        <w:t>-17:</w:t>
       </w:r>
     </w:p>
     <w:p>
@@ -3814,7 +4205,15 @@
         <w:divId w:val="796991661"/>
       </w:pPr>
       <w:r>
-        <w:t xml:space="preserve">  &lt;0.079389892,0.043921955,0.0,0.0&gt;</w:t>
+        <w:t xml:space="preserve">  &lt;0.079389892</w:t>
+      </w:r>
+      <w:proofErr w:type="gramStart"/>
+      <w:r>
+        <w:t>,0.043921955,0.0,0.0</w:t>
+      </w:r>
+      <w:proofErr w:type="gramEnd"/>
+      <w:r>
+        <w:t>&gt;</w:t>
       </w:r>
     </w:p>
     <w:p>
@@ -3823,7 +4222,15 @@
         <w:divId w:val="796991661"/>
       </w:pPr>
       <w:r>
-        <w:t xml:space="preserve">  &lt;0.094178956,0.036624491,0.0,0.0&gt;</w:t>
+        <w:t xml:space="preserve">  &lt;0.094178956</w:t>
+      </w:r>
+      <w:proofErr w:type="gramStart"/>
+      <w:r>
+        <w:t>,0.036624491,0.0,0.0</w:t>
+      </w:r>
+      <w:proofErr w:type="gramEnd"/>
+      <w:r>
+        <w:t>&gt;</w:t>
       </w:r>
     </w:p>
     <w:p>
@@ -3850,7 +4257,15 @@
         <w:divId w:val="796991661"/>
       </w:pPr>
       <w:r>
-        <w:t xml:space="preserve">  &lt;0.145721433,0.105568686,0.0,0.0&gt;</w:t>
+        <w:t xml:space="preserve">  &lt;0.145721433</w:t>
+      </w:r>
+      <w:proofErr w:type="gramStart"/>
+      <w:r>
+        <w:t>,0.105568686,0.0,0.0</w:t>
+      </w:r>
+      <w:proofErr w:type="gramEnd"/>
+      <w:r>
+        <w:t>&gt;</w:t>
       </w:r>
     </w:p>
     <w:p>
@@ -3859,7 +4274,15 @@
         <w:divId w:val="796991661"/>
       </w:pPr>
       <w:r>
-        <w:t xml:space="preserve">  &lt;0.079389892,0.043921955,0.0,0.0&gt;</w:t>
+        <w:t xml:space="preserve">  &lt;0.079389892</w:t>
+      </w:r>
+      <w:proofErr w:type="gramStart"/>
+      <w:r>
+        <w:t>,0.043921955,0.0,0.0</w:t>
+      </w:r>
+      <w:proofErr w:type="gramEnd"/>
+      <w:r>
+        <w:t>&gt;</w:t>
       </w:r>
     </w:p>
     <w:p>
@@ -3868,7 +4291,15 @@
         <w:divId w:val="796991661"/>
       </w:pPr>
       <w:r>
-        <w:t xml:space="preserve">  &lt;0.094178956,0.036624491,0.0,0.0&gt;</w:t>
+        <w:t xml:space="preserve">  &lt;0.094178956</w:t>
+      </w:r>
+      <w:proofErr w:type="gramStart"/>
+      <w:r>
+        <w:t>,0.036624491,0.0,0.0</w:t>
+      </w:r>
+      <w:proofErr w:type="gramEnd"/>
+      <w:r>
+        <w:t>&gt;</w:t>
       </w:r>
     </w:p>
     <w:p>
@@ -3896,7 +4327,27 @@
           <w:sz w:val="18"/>
           <w:szCs w:val="18"/>
         </w:rPr>
-        <w:t>The only way to prevent this is to put in a post-processing step which revisits each of the found intersection points and merges those points whose coordinates are simply "too close" to each other. The obvious implementation of such a post-processing step requires O(k</w:t>
+        <w:t xml:space="preserve">The only way to prevent this is to put in a post-processing step which revisits each of the found intersection points and merges those points whose coordinates are simply "too close" to each other. The obvious implementation of such a post-processing step requires </w:t>
+      </w:r>
+      <w:proofErr w:type="gramStart"/>
+      <w:r>
+        <w:rPr>
+          <w:rFonts w:ascii="Verdana" w:hAnsi="Verdana" w:cs="Arial"/>
+          <w:color w:val="333333"/>
+          <w:sz w:val="18"/>
+          <w:szCs w:val="18"/>
+        </w:rPr>
+        <w:t>O(</w:t>
+      </w:r>
+      <w:proofErr w:type="gramEnd"/>
+      <w:r>
+        <w:rPr>
+          <w:rFonts w:ascii="Verdana" w:hAnsi="Verdana" w:cs="Arial"/>
+          <w:color w:val="333333"/>
+          <w:sz w:val="18"/>
+          <w:szCs w:val="18"/>
+        </w:rPr>
+        <w:t>k</w:t>
       </w:r>
       <w:r>
         <w:rPr>
@@ -3958,20 +4409,103 @@
         </w:rPr>
         <w:t xml:space="preserve">Was the outlying slope a red herring? Well it reveals another underlying problem, but one that only appears when the absolute value of the slope is excessive. To confirm this point, run the </w:t>
       </w:r>
+      <w:proofErr w:type="spellStart"/>
       <w:r>
         <w:rPr>
           <w:rStyle w:val="HTMLCode"/>
         </w:rPr>
         <w:t>NearVerticalProblem</w:t>
       </w:r>
-      <w:r>
-        <w:rPr>
-          <w:rFonts w:ascii="Verdana" w:hAnsi="Verdana" w:cs="Arial"/>
-          <w:color w:val="333333"/>
-          <w:sz w:val="18"/>
-          <w:szCs w:val="18"/>
-        </w:rPr>
-        <w:t xml:space="preserve"> class included in the code for this month's blog entry. In this small example, a line appears whose slope is -231,477,104! When executing, the following output appears, showing how </w:t>
+      <w:proofErr w:type="spellEnd"/>
+      <w:r>
+        <w:rPr>
+          <w:rFonts w:ascii="Verdana" w:hAnsi="Verdana" w:cs="Arial"/>
+          <w:color w:val="333333"/>
+          <w:sz w:val="18"/>
+          <w:szCs w:val="18"/>
+        </w:rPr>
+        <w:t xml:space="preserve"> class included in the code for this month's blog entry. </w:t>
+      </w:r>
+    </w:p>
+    <w:p>
+      <w:pPr>
+        <w:shd w:val="clear" w:color="auto" w:fill="FFFFFF"/>
+        <w:spacing w:line="234" w:lineRule="atLeast"/>
+        <w:divId w:val="796991661"/>
+        <w:rPr>
+          <w:rFonts w:ascii="Verdana" w:hAnsi="Verdana" w:cs="Arial"/>
+          <w:color w:val="333333"/>
+          <w:sz w:val="18"/>
+          <w:szCs w:val="18"/>
+        </w:rPr>
+      </w:pPr>
+    </w:p>
+    <w:p>
+      <w:pPr>
+        <w:shd w:val="clear" w:color="auto" w:fill="FFFFFF"/>
+        <w:spacing w:line="234" w:lineRule="atLeast"/>
+        <w:divId w:val="796991661"/>
+        <w:rPr>
+          <w:rFonts w:ascii="Courier New" w:hAnsi="Courier New" w:cs="Courier New"/>
+          <w:color w:val="333333"/>
+          <w:sz w:val="18"/>
+          <w:szCs w:val="18"/>
+        </w:rPr>
+      </w:pPr>
+      <w:r>
+        <w:rPr>
+          <w:rFonts w:ascii="Courier New" w:hAnsi="Courier New" w:cs="Courier New"/>
+          <w:color w:val="333333"/>
+          <w:sz w:val="18"/>
+          <w:szCs w:val="18"/>
+        </w:rPr>
+        <w:t xml:space="preserve">% java </w:t>
+      </w:r>
+      <w:proofErr w:type="spellStart"/>
+      <w:r>
+        <w:rPr>
+          <w:rFonts w:ascii="Courier New" w:hAnsi="Courier New" w:cs="Courier New"/>
+          <w:color w:val="333333"/>
+          <w:sz w:val="18"/>
+          <w:szCs w:val="18"/>
+        </w:rPr>
+        <w:t>algs.blog.intersections.NearVerticalProblem</w:t>
+      </w:r>
+      <w:proofErr w:type="spellEnd"/>
+    </w:p>
+    <w:p>
+      <w:pPr>
+        <w:shd w:val="clear" w:color="auto" w:fill="FFFFFF"/>
+        <w:spacing w:line="234" w:lineRule="atLeast"/>
+        <w:divId w:val="796991661"/>
+        <w:rPr>
+          <w:rFonts w:ascii="Verdana" w:hAnsi="Verdana" w:cs="Arial"/>
+          <w:color w:val="333333"/>
+          <w:sz w:val="18"/>
+          <w:szCs w:val="18"/>
+        </w:rPr>
+      </w:pPr>
+    </w:p>
+    <w:p>
+      <w:pPr>
+        <w:shd w:val="clear" w:color="auto" w:fill="FFFFFF"/>
+        <w:spacing w:line="234" w:lineRule="atLeast"/>
+        <w:divId w:val="796991661"/>
+        <w:rPr>
+          <w:rFonts w:ascii="Verdana" w:hAnsi="Verdana" w:cs="Arial"/>
+          <w:color w:val="333333"/>
+          <w:sz w:val="18"/>
+          <w:szCs w:val="18"/>
+        </w:rPr>
+      </w:pPr>
+      <w:r>
+        <w:rPr>
+          <w:rFonts w:ascii="Verdana" w:hAnsi="Verdana" w:cs="Arial"/>
+          <w:color w:val="333333"/>
+          <w:sz w:val="18"/>
+          <w:szCs w:val="18"/>
+        </w:rPr>
+        <w:t xml:space="preserve">In this small example, a line appears whose slope is -231,477,104! When executing, the following output appears, showing how </w:t>
       </w:r>
       <w:r>
         <w:rPr>
@@ -3999,8 +4533,13 @@
         <w:pStyle w:val="HTMLPreformatted"/>
         <w:divId w:val="796991661"/>
       </w:pPr>
-      <w:r>
-        <w:t>slope of 0th line is -2.31477104788506E8</w:t>
+      <w:proofErr w:type="gramStart"/>
+      <w:r>
+        <w:t>slope</w:t>
+      </w:r>
+      <w:proofErr w:type="gramEnd"/>
+      <w:r>
+        <w:t xml:space="preserve"> of 0th line is -2.31477104788506E8</w:t>
       </w:r>
     </w:p>
     <w:p>
@@ -4008,8 +4547,13 @@
         <w:pStyle w:val="HTMLPreformatted"/>
         <w:divId w:val="796991661"/>
       </w:pPr>
-      <w:r>
-        <w:t>slope of 1th line is -1.86755802238522</w:t>
+      <w:proofErr w:type="gramStart"/>
+      <w:r>
+        <w:t>slope</w:t>
+      </w:r>
+      <w:proofErr w:type="gramEnd"/>
+      <w:r>
+        <w:t xml:space="preserve"> of 1th line is -1.86755802238522</w:t>
       </w:r>
     </w:p>
     <w:p>
@@ -4017,8 +4561,13 @@
         <w:pStyle w:val="HTMLPreformatted"/>
         <w:divId w:val="796991661"/>
       </w:pPr>
-      <w:r>
-        <w:t>slope of 2th line is -0.0724060246888423</w:t>
+      <w:proofErr w:type="gramStart"/>
+      <w:r>
+        <w:t>slope</w:t>
+      </w:r>
+      <w:proofErr w:type="gramEnd"/>
+      <w:r>
+        <w:t xml:space="preserve"> of 2th line is -0.0724060246888423</w:t>
       </w:r>
     </w:p>
     <w:p>
@@ -4035,20 +4584,30 @@
         <w:pStyle w:val="HTMLPreformatted"/>
         <w:divId w:val="796991661"/>
       </w:pPr>
+      <w:proofErr w:type="gramStart"/>
       <w:r>
         <w:t>0 intersection points.</w:t>
       </w:r>
+      <w:proofErr w:type="gramEnd"/>
     </w:p>
     <w:p>
       <w:pPr>
         <w:pStyle w:val="HTMLPreformatted"/>
         <w:divId w:val="796991661"/>
       </w:pPr>
+      <w:proofErr w:type="spellStart"/>
       <w:r>
         <w:rPr>
           <w:color w:val="FF0000"/>
         </w:rPr>
-        <w:t>LineSweep produced invalid computation for:&lt;0.21,0.0: up:, low:&lt;0.079389892,0.243921955,0.21,0.0&gt;, inter:&gt;</w:t>
+        <w:t>LineSweep</w:t>
+      </w:r>
+      <w:proofErr w:type="spellEnd"/>
+      <w:r>
+        <w:rPr>
+          <w:color w:val="FF0000"/>
+        </w:rPr>
+        <w:t xml:space="preserve"> produced invalid computation for:&lt;0.21,0.0: up:, low:&lt;0.079389892,0.243921955,0.21,0.0&gt;, inter:&gt;</w:t>
       </w:r>
     </w:p>
     <w:p>
@@ -4065,9 +4624,11 @@
         <w:pStyle w:val="HTMLPreformatted"/>
         <w:divId w:val="796991661"/>
       </w:pPr>
+      <w:proofErr w:type="gramStart"/>
       <w:r>
         <w:t>2 intersection points.</w:t>
       </w:r>
+      <w:proofErr w:type="gramEnd"/>
     </w:p>
     <w:p>
       <w:pPr>
@@ -4075,7 +4636,15 @@
         <w:divId w:val="796991661"/>
       </w:pPr>
       <w:r>
-        <w:t>0.14572143293746567,0.12004395358506237:</w:t>
+        <w:t>0.14572143293746567</w:t>
+      </w:r>
+      <w:proofErr w:type="gramStart"/>
+      <w:r>
+        <w:t>,0.12004395358506237</w:t>
+      </w:r>
+      <w:proofErr w:type="gramEnd"/>
+      <w:r>
+        <w:t>:</w:t>
       </w:r>
     </w:p>
     <w:p>
@@ -4084,7 +4653,15 @@
         <w:divId w:val="796991661"/>
       </w:pPr>
       <w:r>
-        <w:t xml:space="preserve">  &lt;0.14572143,0.8,0.145721433,0.105568686&gt;</w:t>
+        <w:t xml:space="preserve">  &lt;0.14572143</w:t>
+      </w:r>
+      <w:proofErr w:type="gramStart"/>
+      <w:r>
+        <w:t>,0.8,0.145721433,0.105568686</w:t>
+      </w:r>
+      <w:proofErr w:type="gramEnd"/>
+      <w:r>
+        <w:t>&gt;</w:t>
       </w:r>
     </w:p>
     <w:p>
@@ -4093,7 +4670,15 @@
         <w:divId w:val="796991661"/>
       </w:pPr>
       <w:r>
-        <w:t xml:space="preserve">  &lt;0.079389892,0.243921955,0.21,0.0&gt;</w:t>
+        <w:t xml:space="preserve">  &lt;0.079389892</w:t>
+      </w:r>
+      <w:proofErr w:type="gramStart"/>
+      <w:r>
+        <w:t>,0.243921955,0.21,0.0</w:t>
+      </w:r>
+      <w:proofErr w:type="gramEnd"/>
+      <w:r>
+        <w:t>&gt;</w:t>
       </w:r>
     </w:p>
     <w:p>
@@ -4111,7 +4696,15 @@
         <w:divId w:val="796991661"/>
       </w:pPr>
       <w:r>
-        <w:t>0.14572143115392622,0.5328925052714808:</w:t>
+        <w:t>0.14572143115392622</w:t>
+      </w:r>
+      <w:proofErr w:type="gramStart"/>
+      <w:r>
+        <w:t>,0.5328925052714808</w:t>
+      </w:r>
+      <w:proofErr w:type="gramEnd"/>
+      <w:r>
+        <w:t>:</w:t>
       </w:r>
     </w:p>
     <w:p>
@@ -4120,7 +4713,15 @@
         <w:divId w:val="796991661"/>
       </w:pPr>
       <w:r>
-        <w:t xml:space="preserve">  &lt;0.14572143,0.8,0.145721433,0.105568686&gt;</w:t>
+        <w:t xml:space="preserve">  &lt;0.14572143</w:t>
+      </w:r>
+      <w:proofErr w:type="gramStart"/>
+      <w:r>
+        <w:t>,0.8,0.145721433,0.105568686</w:t>
+      </w:r>
+      <w:proofErr w:type="gramEnd"/>
+      <w:r>
+        <w:t>&gt;</w:t>
       </w:r>
     </w:p>
     <w:p>
@@ -4129,7 +4730,15 @@
         <w:divId w:val="796991661"/>
       </w:pPr>
       <w:r>
-        <w:t xml:space="preserve">  &lt;0.094178956,0.536624491,0.6,0.5&gt;</w:t>
+        <w:t xml:space="preserve">  &lt;0.094178956</w:t>
+      </w:r>
+      <w:proofErr w:type="gramStart"/>
+      <w:r>
+        <w:t>,0.536624491,0.6,0.5</w:t>
+      </w:r>
+      <w:proofErr w:type="gramEnd"/>
+      <w:r>
+        <w:t>&gt;</w:t>
       </w:r>
     </w:p>
     <w:p>
@@ -4157,8 +4766,39 @@
           <w:sz w:val="18"/>
           <w:szCs w:val="18"/>
         </w:rPr>
-        <w:t>Fortunately, these sort of issues can be resolved by pre-processing the data set to "normalize" line segments that are nearly vertical (based upon some pre-defined maximum negative or positive slope value). The impact on the actual intersecting points is going to be minimal and this pre-processing step can be performed in O(</w:t>
-      </w:r>
+        <w:t xml:space="preserve">Fortunately, these </w:t>
+      </w:r>
+      <w:proofErr w:type="gramStart"/>
+      <w:r>
+        <w:rPr>
+          <w:rFonts w:ascii="Verdana" w:hAnsi="Verdana" w:cs="Arial"/>
+          <w:color w:val="333333"/>
+          <w:sz w:val="18"/>
+          <w:szCs w:val="18"/>
+        </w:rPr>
+        <w:t>sort</w:t>
+      </w:r>
+      <w:proofErr w:type="gramEnd"/>
+      <w:r>
+        <w:rPr>
+          <w:rFonts w:ascii="Verdana" w:hAnsi="Verdana" w:cs="Arial"/>
+          <w:color w:val="333333"/>
+          <w:sz w:val="18"/>
+          <w:szCs w:val="18"/>
+        </w:rPr>
+        <w:t xml:space="preserve"> of issues can be resolved by pre-processing the data set to "normalize" line segments that are nearly vertical (based upon some pre-defined maximum negative or positive slope value). The impact on the actual intersecting points is going to be minimal and this pre-processing step can be performed in </w:t>
+      </w:r>
+      <w:proofErr w:type="gramStart"/>
+      <w:r>
+        <w:rPr>
+          <w:rFonts w:ascii="Verdana" w:hAnsi="Verdana" w:cs="Arial"/>
+          <w:color w:val="333333"/>
+          <w:sz w:val="18"/>
+          <w:szCs w:val="18"/>
+        </w:rPr>
+        <w:t>O(</w:t>
+      </w:r>
+      <w:proofErr w:type="gramEnd"/>
       <w:r>
         <w:rPr>
           <w:rStyle w:val="Emphasis"/>
@@ -4266,7 +4906,7 @@
           <w:szCs w:val="18"/>
         </w:rPr>
       </w:pPr>
-      <w:hyperlink r:id="rId22" w:history="1">
+      <w:hyperlink r:id="rId21" w:history="1">
         <w:r>
           <w:rPr>
             <w:rFonts w:ascii="Verdana" w:eastAsia="Times New Roman" w:hAnsi="Verdana" w:cs="Arial"/>
@@ -4297,7 +4937,7 @@
           <w:szCs w:val="18"/>
         </w:rPr>
       </w:pPr>
-      <w:hyperlink r:id="rId23" w:history="1">
+      <w:hyperlink r:id="rId22" w:history="1">
         <w:r>
           <w:rPr>
             <w:rFonts w:ascii="Verdana" w:eastAsia="Times New Roman" w:hAnsi="Verdana" w:cs="Arial"/>
@@ -4328,7 +4968,7 @@
           <w:szCs w:val="18"/>
         </w:rPr>
       </w:pPr>
-      <w:hyperlink r:id="rId24" w:history="1">
+      <w:hyperlink r:id="rId23" w:history="1">
         <w:r>
           <w:rPr>
             <w:rFonts w:ascii="Verdana" w:eastAsia="Times New Roman" w:hAnsi="Verdana" w:cs="Arial"/>
@@ -4359,7 +4999,7 @@
           <w:szCs w:val="18"/>
         </w:rPr>
       </w:pPr>
-      <w:hyperlink r:id="rId25" w:history="1">
+      <w:hyperlink r:id="rId24" w:history="1">
         <w:r>
           <w:rPr>
             <w:rFonts w:ascii="Verdana" w:eastAsia="Times New Roman" w:hAnsi="Verdana" w:cs="Arial"/>
@@ -4390,7 +5030,7 @@
           <w:szCs w:val="18"/>
         </w:rPr>
       </w:pPr>
-      <w:hyperlink r:id="rId26" w:history="1">
+      <w:hyperlink r:id="rId25" w:history="1">
         <w:r>
           <w:rPr>
             <w:rFonts w:ascii="Verdana" w:eastAsia="Times New Roman" w:hAnsi="Verdana" w:cs="Arial"/>
@@ -4425,6 +5065,7 @@
         </w:rPr>
         <w:t xml:space="preserve">In next Month's May column, we will investigate the </w:t>
       </w:r>
+      <w:proofErr w:type="spellStart"/>
       <w:r>
         <w:rPr>
           <w:rFonts w:ascii="Verdana" w:hAnsi="Verdana" w:cs="Arial"/>
@@ -4435,6 +5076,7 @@
         </w:rPr>
         <w:t>IntroSort</w:t>
       </w:r>
+      <w:proofErr w:type="spellEnd"/>
       <w:r>
         <w:rPr>
           <w:rFonts w:ascii="Verdana" w:hAnsi="Verdana" w:cs="Arial"/>
@@ -4444,6 +5086,8 @@
         </w:rPr>
         <w:t xml:space="preserve"> sorting algorithm which did not make it into the actual book itself. Until next time, we hope you take the opportunity to investigate the numerous algorithms in the Algorithms in a Nutshell book as well as to explore the examples provided in the ADK.</w:t>
       </w:r>
+      <w:bookmarkStart w:id="7" w:name="_GoBack"/>
+      <w:bookmarkEnd w:id="7"/>
     </w:p>
     <w:p>
       <w:pPr>
@@ -4458,7 +5102,7 @@
           <w:szCs w:val="22"/>
         </w:rPr>
       </w:pPr>
-      <w:hyperlink r:id="rId27" w:history="1">
+      <w:hyperlink r:id="rId26" w:history="1">
         <w:r>
           <w:rPr>
             <w:rFonts w:ascii="Verdana" w:hAnsi="Verdana" w:cs="Arial"/>
@@ -4493,7 +5137,7 @@
 </file>
 
 <file path=word/numbering.xml><?xml version="1.0" encoding="utf-8"?>
-<w:numbering xmlns:ve="http://schemas.openxmlformats.org/markup-compatibility/2006" xmlns:o="urn:schemas-microsoft-com:office:office" xmlns:r="http://schemas.openxmlformats.org/officeDocument/2006/relationships" xmlns:m="http://schemas.openxmlformats.org/officeDocument/2006/math" xmlns:v="urn:schemas-microsoft-com:vml" xmlns:wp="http://schemas.openxmlformats.org/drawingml/2006/wordprocessingDrawing" xmlns:w10="urn:schemas-microsoft-com:office:word" xmlns:w="http://schemas.openxmlformats.org/wordprocessingml/2006/main" xmlns:wne="http://schemas.microsoft.com/office/word/2006/wordml">
+<w:numbering xmlns:wpc="http://schemas.microsoft.com/office/word/2010/wordprocessingCanvas" xmlns:mc="http://schemas.openxmlformats.org/markup-compatibility/2006" xmlns:o="urn:schemas-microsoft-com:office:office" xmlns:r="http://schemas.openxmlformats.org/officeDocument/2006/relationships" xmlns:m="http://schemas.openxmlformats.org/officeDocument/2006/math" xmlns:v="urn:schemas-microsoft-com:vml" xmlns:wp14="http://schemas.microsoft.com/office/word/2010/wordprocessingDrawing" xmlns:wp="http://schemas.openxmlformats.org/drawingml/2006/wordprocessingDrawing" xmlns:w10="urn:schemas-microsoft-com:office:word" xmlns:w="http://schemas.openxmlformats.org/wordprocessingml/2006/main" xmlns:w14="http://schemas.microsoft.com/office/word/2010/wordml" xmlns:wpg="http://schemas.microsoft.com/office/word/2010/wordprocessingGroup" xmlns:wpi="http://schemas.microsoft.com/office/word/2010/wordprocessingInk" xmlns:wne="http://schemas.microsoft.com/office/word/2006/wordml" xmlns:wps="http://schemas.microsoft.com/office/word/2010/wordprocessingShape" mc:Ignorable="w14 wp14">
   <w:abstractNum w:abstractNumId="0">
     <w:nsid w:val="158A0046"/>
     <w:multiLevelType w:val="multilevel"/>
@@ -6170,7 +6814,7 @@
 </file>
 
 <file path=word/styles.xml><?xml version="1.0" encoding="utf-8"?>
-<w:styles xmlns:r="http://schemas.openxmlformats.org/officeDocument/2006/relationships" xmlns:w="http://schemas.openxmlformats.org/wordprocessingml/2006/main">
+<w:styles xmlns:mc="http://schemas.openxmlformats.org/markup-compatibility/2006" xmlns:r="http://schemas.openxmlformats.org/officeDocument/2006/relationships" xmlns:w="http://schemas.openxmlformats.org/wordprocessingml/2006/main" xmlns:w14="http://schemas.microsoft.com/office/word/2010/wordml" mc:Ignorable="w14">
   <w:docDefaults>
     <w:rPrDefault>
       <w:rPr>
@@ -6415,7 +7059,6 @@
     <w:uiPriority w:val="99"/>
     <w:semiHidden/>
     <w:unhideWhenUsed/>
-    <w:qFormat/>
     <w:tblPr>
       <w:tblInd w:w="0" w:type="dxa"/>
       <w:tblCellMar>
@@ -7558,8 +8201,8 @@
       <w:color w:val="0000BB"/>
     </w:rPr>
   </w:style>
-  <w:style w:type="paragraph" w:customStyle="1" w:styleId="quote">
-    <w:name w:val="quote"/>
+  <w:style w:type="paragraph" w:customStyle="1" w:styleId="Quote1">
+    <w:name w:val="Quote1"/>
     <w:basedOn w:val="Normal"/>
     <w:rsid w:val="0065053B"/>
     <w:pPr>
@@ -12403,6 +13046,196 @@
       <w:sz w:val="16"/>
       <w:szCs w:val="16"/>
     </w:rPr>
+  </w:style>
+</w:styles>
+</file>
+
+<file path=word/stylesWithEffects.xml><?xml version="1.0" encoding="utf-8"?>
+<w:styles xmlns:wpc="http://schemas.microsoft.com/office/word/2010/wordprocessingCanvas" xmlns:mc="http://schemas.openxmlformats.org/markup-compatibility/2006" xmlns:o="urn:schemas-microsoft-com:office:office" xmlns:r="http://schemas.openxmlformats.org/officeDocument/2006/relationships" xmlns:m="http://schemas.openxmlformats.org/officeDocument/2006/math" xmlns:v="urn:schemas-microsoft-com:vml" xmlns:wp14="http://schemas.microsoft.com/office/word/2010/wordprocessingDrawing" xmlns:wp="http://schemas.openxmlformats.org/drawingml/2006/wordprocessingDrawing" xmlns:w10="urn:schemas-microsoft-com:office:word" xmlns:w="http://schemas.openxmlformats.org/wordprocessingml/2006/main" xmlns:w14="http://schemas.microsoft.com/office/word/2010/wordml" xmlns:wpg="http://schemas.microsoft.com/office/word/2010/wordprocessingGroup" xmlns:wpi="http://schemas.microsoft.com/office/word/2010/wordprocessingInk" xmlns:wne="http://schemas.microsoft.com/office/word/2006/wordml" xmlns:wps="http://schemas.microsoft.com/office/word/2010/wordprocessingShape" mc:Ignorable="w14 wp14">
+  <w:docDefaults>
+    <w:rPrDefault>
+      <w:rPr>
+        <w:rFonts w:asciiTheme="minorHAnsi" w:eastAsiaTheme="minorEastAsia" w:hAnsiTheme="minorHAnsi" w:cstheme="minorBidi"/>
+        <w:sz w:val="22"/>
+        <w:szCs w:val="22"/>
+        <w:lang w:val="en-US" w:eastAsia="en-US" w:bidi="ar-SA"/>
+      </w:rPr>
+    </w:rPrDefault>
+    <w:pPrDefault>
+      <w:pPr>
+        <w:spacing w:after="200" w:line="276" w:lineRule="auto"/>
+      </w:pPr>
+    </w:pPrDefault>
+  </w:docDefaults>
+  <w:latentStyles w:defLockedState="0" w:defUIPriority="99" w:defSemiHidden="1" w:defUnhideWhenUsed="1" w:defQFormat="0" w:count="267">
+    <w:lsdException w:name="Normal" w:semiHidden="0" w:uiPriority="0" w:unhideWhenUsed="0" w:qFormat="1"/>
+    <w:lsdException w:name="heading 1" w:semiHidden="0" w:uiPriority="9" w:unhideWhenUsed="0" w:qFormat="1"/>
+    <w:lsdException w:name="heading 2" w:uiPriority="9" w:qFormat="1"/>
+    <w:lsdException w:name="heading 3" w:uiPriority="9" w:qFormat="1"/>
+    <w:lsdException w:name="heading 4" w:uiPriority="9" w:qFormat="1"/>
+    <w:lsdException w:name="heading 5" w:uiPriority="9" w:qFormat="1"/>
+    <w:lsdException w:name="heading 6" w:uiPriority="9" w:qFormat="1"/>
+    <w:lsdException w:name="heading 7" w:uiPriority="9" w:qFormat="1"/>
+    <w:lsdException w:name="heading 8" w:uiPriority="9" w:qFormat="1"/>
+    <w:lsdException w:name="heading 9" w:uiPriority="9" w:qFormat="1"/>
+    <w:lsdException w:name="toc 1" w:uiPriority="39"/>
+    <w:lsdException w:name="toc 2" w:uiPriority="39"/>
+    <w:lsdException w:name="toc 3" w:uiPriority="39"/>
+    <w:lsdException w:name="toc 4" w:uiPriority="39"/>
+    <w:lsdException w:name="toc 5" w:uiPriority="39"/>
+    <w:lsdException w:name="toc 6" w:uiPriority="39"/>
+    <w:lsdException w:name="toc 7" w:uiPriority="39"/>
+    <w:lsdException w:name="toc 8" w:uiPriority="39"/>
+    <w:lsdException w:name="toc 9" w:uiPriority="39"/>
+    <w:lsdException w:name="caption" w:uiPriority="35" w:qFormat="1"/>
+    <w:lsdException w:name="Title" w:semiHidden="0" w:uiPriority="10" w:unhideWhenUsed="0" w:qFormat="1"/>
+    <w:lsdException w:name="Default Paragraph Font" w:uiPriority="1"/>
+    <w:lsdException w:name="Subtitle" w:semiHidden="0" w:uiPriority="11" w:unhideWhenUsed="0" w:qFormat="1"/>
+    <w:lsdException w:name="Strong" w:semiHidden="0" w:uiPriority="22" w:unhideWhenUsed="0" w:qFormat="1"/>
+    <w:lsdException w:name="Emphasis" w:semiHidden="0" w:uiPriority="20" w:unhideWhenUsed="0" w:qFormat="1"/>
+    <w:lsdException w:name="Table Grid" w:semiHidden="0" w:uiPriority="59" w:unhideWhenUsed="0"/>
+    <w:lsdException w:name="Placeholder Text" w:unhideWhenUsed="0"/>
+    <w:lsdException w:name="No Spacing" w:semiHidden="0" w:uiPriority="1" w:unhideWhenUsed="0" w:qFormat="1"/>
+    <w:lsdException w:name="Light Shading" w:semiHidden="0" w:uiPriority="60" w:unhideWhenUsed="0"/>
+    <w:lsdException w:name="Light List" w:semiHidden="0" w:uiPriority="61" w:unhideWhenUsed="0"/>
+    <w:lsdException w:name="Light Grid" w:semiHidden="0" w:uiPriority="62" w:unhideWhenUsed="0"/>
+    <w:lsdException w:name="Medium Shading 1" w:semiHidden="0" w:uiPriority="63" w:unhideWhenUsed="0"/>
+    <w:lsdException w:name="Medium Shading 2" w:semiHidden="0" w:uiPriority="64" w:unhideWhenUsed="0"/>
+    <w:lsdException w:name="Medium List 1" w:semiHidden="0" w:uiPriority="65" w:unhideWhenUsed="0"/>
+    <w:lsdException w:name="Medium List 2" w:semiHidden="0" w:uiPriority="66" w:unhideWhenUsed="0"/>
+    <w:lsdException w:name="Medium Grid 1" w:semiHidden="0" w:uiPriority="67" w:unhideWhenUsed="0"/>
+    <w:lsdException w:name="Medium Grid 2" w:semiHidden="0" w:uiPriority="68" w:unhideWhenUsed="0"/>
+    <w:lsdException w:name="Medium Grid 3" w:semiHidden="0" w:uiPriority="69" w:unhideWhenUsed="0"/>
+    <w:lsdException w:name="Dark List" w:semiHidden="0" w:uiPriority="70" w:unhideWhenUsed="0"/>
+    <w:lsdException w:name="Colorful Shading" w:semiHidden="0" w:uiPriority="71" w:unhideWhenUsed="0"/>
+    <w:lsdException w:name="Colorful List" w:semiHidden="0" w:uiPriority="72" w:unhideWhenUsed="0"/>
+    <w:lsdException w:name="Colorful Grid" w:semiHidden="0" w:uiPriority="73" w:unhideWhenUsed="0"/>
+    <w:lsdException w:name="Light Shading Accent 1" w:semiHidden="0" w:uiPriority="60" w:unhideWhenUsed="0"/>
+    <w:lsdException w:name="Light List Accent 1" w:semiHidden="0" w:uiPriority="61" w:unhideWhenUsed="0"/>
+    <w:lsdException w:name="Light Grid Accent 1" w:semiHidden="0" w:uiPriority="62" w:unhideWhenUsed="0"/>
+    <w:lsdException w:name="Medium Shading 1 Accent 1" w:semiHidden="0" w:uiPriority="63" w:unhideWhenUsed="0"/>
+    <w:lsdException w:name="Medium Shading 2 Accent 1" w:semiHidden="0" w:uiPriority="64" w:unhideWhenUsed="0"/>
+    <w:lsdException w:name="Medium List 1 Accent 1" w:semiHidden="0" w:uiPriority="65" w:unhideWhenUsed="0"/>
+    <w:lsdException w:name="Revision" w:unhideWhenUsed="0"/>
+    <w:lsdException w:name="List Paragraph" w:semiHidden="0" w:uiPriority="34" w:unhideWhenUsed="0" w:qFormat="1"/>
+    <w:lsdException w:name="Quote" w:semiHidden="0" w:uiPriority="29" w:unhideWhenUsed="0" w:qFormat="1"/>
+    <w:lsdException w:name="Intense Quote" w:semiHidden="0" w:uiPriority="30" w:unhideWhenUsed="0" w:qFormat="1"/>
+    <w:lsdException w:name="Medium List 2 Accent 1" w:semiHidden="0" w:uiPriority="66" w:unhideWhenUsed="0"/>
+    <w:lsdException w:name="Medium Grid 1 Accent 1" w:semiHidden="0" w:uiPriority="67" w:unhideWhenUsed="0"/>
+    <w:lsdException w:name="Medium Grid 2 Accent 1" w:semiHidden="0" w:uiPriority="68" w:unhideWhenUsed="0"/>
+    <w:lsdException w:name="Medium Grid 3 Accent 1" w:semiHidden="0" w:uiPriority="69" w:unhideWhenUsed="0"/>
+    <w:lsdException w:name="Dark List Accent 1" w:semiHidden="0" w:uiPriority="70" w:unhideWhenUsed="0"/>
+    <w:lsdException w:name="Colorful Shading Accent 1" w:semiHidden="0" w:uiPriority="71" w:unhideWhenUsed="0"/>
+    <w:lsdException w:name="Colorful List Accent 1" w:semiHidden="0" w:uiPriority="72" w:unhideWhenUsed="0"/>
+    <w:lsdException w:name="Colorful Grid Accent 1" w:semiHidden="0" w:uiPriority="73" w:unhideWhenUsed="0"/>
+    <w:lsdException w:name="Light Shading Accent 2" w:semiHidden="0" w:uiPriority="60" w:unhideWhenUsed="0"/>
+    <w:lsdException w:name="Light List Accent 2" w:semiHidden="0" w:uiPriority="61" w:unhideWhenUsed="0"/>
+    <w:lsdException w:name="Light Grid Accent 2" w:semiHidden="0" w:uiPriority="62" w:unhideWhenUsed="0"/>
+    <w:lsdException w:name="Medium Shading 1 Accent 2" w:semiHidden="0" w:uiPriority="63" w:unhideWhenUsed="0"/>
+    <w:lsdException w:name="Medium Shading 2 Accent 2" w:semiHidden="0" w:uiPriority="64" w:unhideWhenUsed="0"/>
+    <w:lsdException w:name="Medium List 1 Accent 2" w:semiHidden="0" w:uiPriority="65" w:unhideWhenUsed="0"/>
+    <w:lsdException w:name="Medium List 2 Accent 2" w:semiHidden="0" w:uiPriority="66" w:unhideWhenUsed="0"/>
+    <w:lsdException w:name="Medium Grid 1 Accent 2" w:semiHidden="0" w:uiPriority="67" w:unhideWhenUsed="0"/>
+    <w:lsdException w:name="Medium Grid 2 Accent 2" w:semiHidden="0" w:uiPriority="68" w:unhideWhenUsed="0"/>
+    <w:lsdException w:name="Medium Grid 3 Accent 2" w:semiHidden="0" w:uiPriority="69" w:unhideWhenUsed="0"/>
+    <w:lsdException w:name="Dark List Accent 2" w:semiHidden="0" w:uiPriority="70" w:unhideWhenUsed="0"/>
+    <w:lsdException w:name="Colorful Shading Accent 2" w:semiHidden="0" w:uiPriority="71" w:unhideWhenUsed="0"/>
+    <w:lsdException w:name="Colorful List Accent 2" w:semiHidden="0" w:uiPriority="72" w:unhideWhenUsed="0"/>
+    <w:lsdException w:name="Colorful Grid Accent 2" w:semiHidden="0" w:uiPriority="73" w:unhideWhenUsed="0"/>
+    <w:lsdException w:name="Light Shading Accent 3" w:semiHidden="0" w:uiPriority="60" w:unhideWhenUsed="0"/>
+    <w:lsdException w:name="Light List Accent 3" w:semiHidden="0" w:uiPriority="61" w:unhideWhenUsed="0"/>
+    <w:lsdException w:name="Light Grid Accent 3" w:semiHidden="0" w:uiPriority="62" w:unhideWhenUsed="0"/>
+    <w:lsdException w:name="Medium Shading 1 Accent 3" w:semiHidden="0" w:uiPriority="63" w:unhideWhenUsed="0"/>
+    <w:lsdException w:name="Medium Shading 2 Accent 3" w:semiHidden="0" w:uiPriority="64" w:unhideWhenUsed="0"/>
+    <w:lsdException w:name="Medium List 1 Accent 3" w:semiHidden="0" w:uiPriority="65" w:unhideWhenUsed="0"/>
+    <w:lsdException w:name="Medium List 2 Accent 3" w:semiHidden="0" w:uiPriority="66" w:unhideWhenUsed="0"/>
+    <w:lsdException w:name="Medium Grid 1 Accent 3" w:semiHidden="0" w:uiPriority="67" w:unhideWhenUsed="0"/>
+    <w:lsdException w:name="Medium Grid 2 Accent 3" w:semiHidden="0" w:uiPriority="68" w:unhideWhenUsed="0"/>
+    <w:lsdException w:name="Medium Grid 3 Accent 3" w:semiHidden="0" w:uiPriority="69" w:unhideWhenUsed="0"/>
+    <w:lsdException w:name="Dark List Accent 3" w:semiHidden="0" w:uiPriority="70" w:unhideWhenUsed="0"/>
+    <w:lsdException w:name="Colorful Shading Accent 3" w:semiHidden="0" w:uiPriority="71" w:unhideWhenUsed="0"/>
+    <w:lsdException w:name="Colorful List Accent 3" w:semiHidden="0" w:uiPriority="72" w:unhideWhenUsed="0"/>
+    <w:lsdException w:name="Colorful Grid Accent 3" w:semiHidden="0" w:uiPriority="73" w:unhideWhenUsed="0"/>
+    <w:lsdException w:name="Light Shading Accent 4" w:semiHidden="0" w:uiPriority="60" w:unhideWhenUsed="0"/>
+    <w:lsdException w:name="Light List Accent 4" w:semiHidden="0" w:uiPriority="61" w:unhideWhenUsed="0"/>
+    <w:lsdException w:name="Light Grid Accent 4" w:semiHidden="0" w:uiPriority="62" w:unhideWhenUsed="0"/>
+    <w:lsdException w:name="Medium Shading 1 Accent 4" w:semiHidden="0" w:uiPriority="63" w:unhideWhenUsed="0"/>
+    <w:lsdException w:name="Medium Shading 2 Accent 4" w:semiHidden="0" w:uiPriority="64" w:unhideWhenUsed="0"/>
+    <w:lsdException w:name="Medium List 1 Accent 4" w:semiHidden="0" w:uiPriority="65" w:unhideWhenUsed="0"/>
+    <w:lsdException w:name="Medium List 2 Accent 4" w:semiHidden="0" w:uiPriority="66" w:unhideWhenUsed="0"/>
+    <w:lsdException w:name="Medium Grid 1 Accent 4" w:semiHidden="0" w:uiPriority="67" w:unhideWhenUsed="0"/>
+    <w:lsdException w:name="Medium Grid 2 Accent 4" w:semiHidden="0" w:uiPriority="68" w:unhideWhenUsed="0"/>
+    <w:lsdException w:name="Medium Grid 3 Accent 4" w:semiHidden="0" w:uiPriority="69" w:unhideWhenUsed="0"/>
+    <w:lsdException w:name="Dark List Accent 4" w:semiHidden="0" w:uiPriority="70" w:unhideWhenUsed="0"/>
+    <w:lsdException w:name="Colorful Shading Accent 4" w:semiHidden="0" w:uiPriority="71" w:unhideWhenUsed="0"/>
+    <w:lsdException w:name="Colorful List Accent 4" w:semiHidden="0" w:uiPriority="72" w:unhideWhenUsed="0"/>
+    <w:lsdException w:name="Colorful Grid Accent 4" w:semiHidden="0" w:uiPriority="73" w:unhideWhenUsed="0"/>
+    <w:lsdException w:name="Light Shading Accent 5" w:semiHidden="0" w:uiPriority="60" w:unhideWhenUsed="0"/>
+    <w:lsdException w:name="Light List Accent 5" w:semiHidden="0" w:uiPriority="61" w:unhideWhenUsed="0"/>
+    <w:lsdException w:name="Light Grid Accent 5" w:semiHidden="0" w:uiPriority="62" w:unhideWhenUsed="0"/>
+    <w:lsdException w:name="Medium Shading 1 Accent 5" w:semiHidden="0" w:uiPriority="63" w:unhideWhenUsed="0"/>
+    <w:lsdException w:name="Medium Shading 2 Accent 5" w:semiHidden="0" w:uiPriority="64" w:unhideWhenUsed="0"/>
+    <w:lsdException w:name="Medium List 1 Accent 5" w:semiHidden="0" w:uiPriority="65" w:unhideWhenUsed="0"/>
+    <w:lsdException w:name="Medium List 2 Accent 5" w:semiHidden="0" w:uiPriority="66" w:unhideWhenUsed="0"/>
+    <w:lsdException w:name="Medium Grid 1 Accent 5" w:semiHidden="0" w:uiPriority="67" w:unhideWhenUsed="0"/>
+    <w:lsdException w:name="Medium Grid 2 Accent 5" w:semiHidden="0" w:uiPriority="68" w:unhideWhenUsed="0"/>
+    <w:lsdException w:name="Medium Grid 3 Accent 5" w:semiHidden="0" w:uiPriority="69" w:unhideWhenUsed="0"/>
+    <w:lsdException w:name="Dark List Accent 5" w:semiHidden="0" w:uiPriority="70" w:unhideWhenUsed="0"/>
+    <w:lsdException w:name="Colorful Shading Accent 5" w:semiHidden="0" w:uiPriority="71" w:unhideWhenUsed="0"/>
+    <w:lsdException w:name="Colorful List Accent 5" w:semiHidden="0" w:uiPriority="72" w:unhideWhenUsed="0"/>
+    <w:lsdException w:name="Colorful Grid Accent 5" w:semiHidden="0" w:uiPriority="73" w:unhideWhenUsed="0"/>
+    <w:lsdException w:name="Light Shading Accent 6" w:semiHidden="0" w:uiPriority="60" w:unhideWhenUsed="0"/>
+    <w:lsdException w:name="Light List Accent 6" w:semiHidden="0" w:uiPriority="61" w:unhideWhenUsed="0"/>
+    <w:lsdException w:name="Light Grid Accent 6" w:semiHidden="0" w:uiPriority="62" w:unhideWhenUsed="0"/>
+    <w:lsdException w:name="Medium Shading 1 Accent 6" w:semiHidden="0" w:uiPriority="63" w:unhideWhenUsed="0"/>
+    <w:lsdException w:name="Medium Shading 2 Accent 6" w:semiHidden="0" w:uiPriority="64" w:unhideWhenUsed="0"/>
+    <w:lsdException w:name="Medium List 1 Accent 6" w:semiHidden="0" w:uiPriority="65" w:unhideWhenUsed="0"/>
+    <w:lsdException w:name="Medium List 2 Accent 6" w:semiHidden="0" w:uiPriority="66" w:unhideWhenUsed="0"/>
+    <w:lsdException w:name="Medium Grid 1 Accent 6" w:semiHidden="0" w:uiPriority="67" w:unhideWhenUsed="0"/>
+    <w:lsdException w:name="Medium Grid 2 Accent 6" w:semiHidden="0" w:uiPriority="68" w:unhideWhenUsed="0"/>
+    <w:lsdException w:name="Medium Grid 3 Accent 6" w:semiHidden="0" w:uiPriority="69" w:unhideWhenUsed="0"/>
+    <w:lsdException w:name="Dark List Accent 6" w:semiHidden="0" w:uiPriority="70" w:unhideWhenUsed="0"/>
+    <w:lsdException w:name="Colorful Shading Accent 6" w:semiHidden="0" w:uiPriority="71" w:unhideWhenUsed="0"/>
+    <w:lsdException w:name="Colorful List Accent 6" w:semiHidden="0" w:uiPriority="72" w:unhideWhenUsed="0"/>
+    <w:lsdException w:name="Colorful Grid Accent 6" w:semiHidden="0" w:uiPriority="73" w:unhideWhenUsed="0"/>
+    <w:lsdException w:name="Subtle Emphasis" w:semiHidden="0" w:uiPriority="19" w:unhideWhenUsed="0" w:qFormat="1"/>
+    <w:lsdException w:name="Intense Emphasis" w:semiHidden="0" w:uiPriority="21" w:unhideWhenUsed="0" w:qFormat="1"/>
+    <w:lsdException w:name="Subtle Reference" w:semiHidden="0" w:uiPriority="31" w:unhideWhenUsed="0" w:qFormat="1"/>
+    <w:lsdException w:name="Intense Reference" w:semiHidden="0" w:uiPriority="32" w:unhideWhenUsed="0" w:qFormat="1"/>
+    <w:lsdException w:name="Book Title" w:semiHidden="0" w:uiPriority="33" w:unhideWhenUsed="0" w:qFormat="1"/>
+    <w:lsdException w:name="Bibliography" w:uiPriority="37"/>
+    <w:lsdException w:name="TOC Heading" w:uiPriority="39" w:qFormat="1"/>
+  </w:latentStyles>
+  <w:style w:type="paragraph" w:default="1" w:styleId="Normal">
+    <w:name w:val="Normal"/>
+    <w:qFormat/>
+  </w:style>
+  <w:style w:type="character" w:default="1" w:styleId="DefaultParagraphFont">
+    <w:name w:val="Default Paragraph Font"/>
+    <w:uiPriority w:val="1"/>
+    <w:semiHidden/>
+    <w:unhideWhenUsed/>
+  </w:style>
+  <w:style w:type="table" w:default="1" w:styleId="TableNormal">
+    <w:name w:val="Normal Table"/>
+    <w:uiPriority w:val="99"/>
+    <w:semiHidden/>
+    <w:unhideWhenUsed/>
+    <w:tblPr>
+      <w:tblInd w:w="0" w:type="dxa"/>
+      <w:tblCellMar>
+        <w:top w:w="0" w:type="dxa"/>
+        <w:left w:w="108" w:type="dxa"/>
+        <w:bottom w:w="0" w:type="dxa"/>
+        <w:right w:w="108" w:type="dxa"/>
+      </w:tblCellMar>
+    </w:tblPr>
+  </w:style>
+  <w:style w:type="numbering" w:default="1" w:styleId="NoList">
+    <w:name w:val="No List"/>
+    <w:uiPriority w:val="99"/>
+    <w:semiHidden/>
+    <w:unhideWhenUsed/>
   </w:style>
 </w:styles>
 </file>

</xml_diff>